<commit_message>
add report and nre chnge
</commit_message>
<xml_diff>
--- a/Reporte de venta por unidad.docx
+++ b/Reporte de venta por unidad.docx
@@ -4,50 +4,62 @@
   <w:body>
     <w:tbl>
       <w:tblPr>
-        <w:tblStyle w:val="GridTable4-Accent5"/>
-        <w:tblW w:w="5000" w:type="pct"/>
+        <w:tblStyle w:val="GridTable2-Accent6"/>
+        <w:tblW w:w="16110" w:type="dxa"/>
+        <w:jc w:val="center"/>
+        <w:tblBorders>
+          <w:top w:val="single" w:color="auto" w:sz="4" w:space="0"/>
+          <w:left w:val="single" w:color="auto" w:sz="4" w:space="0"/>
+          <w:bottom w:val="single" w:color="auto" w:sz="4" w:space="0"/>
+          <w:right w:val="single" w:color="auto" w:sz="4" w:space="0"/>
+          <w:insideH w:val="single" w:color="auto" w:sz="4" w:space="0"/>
+          <w:insideV w:val="single" w:color="auto" w:sz="4" w:space="0"/>
+        </w:tblBorders>
+        <w:tblLayout w:type="fixed"/>
         <w:tblLook w:val="04A0" w:firstRow="1" w:lastRow="0" w:firstColumn="1" w:lastColumn="0" w:noHBand="0" w:noVBand="1"/>
       </w:tblPr>
       <w:tblGrid>
-        <w:gridCol w:w="490"/>
-        <w:gridCol w:w="462"/>
-        <w:gridCol w:w="594"/>
-        <w:gridCol w:w="493"/>
-        <w:gridCol w:w="764"/>
-        <w:gridCol w:w="583"/>
-        <w:gridCol w:w="728"/>
-        <w:gridCol w:w="728"/>
-        <w:gridCol w:w="773"/>
-        <w:gridCol w:w="773"/>
-        <w:gridCol w:w="773"/>
-        <w:gridCol w:w="547"/>
-        <w:gridCol w:w="481"/>
-        <w:gridCol w:w="738"/>
-        <w:gridCol w:w="741"/>
-        <w:gridCol w:w="741"/>
-        <w:gridCol w:w="738"/>
-        <w:gridCol w:w="897"/>
-        <w:gridCol w:w="897"/>
-        <w:gridCol w:w="738"/>
-        <w:gridCol w:w="897"/>
-        <w:gridCol w:w="897"/>
-        <w:gridCol w:w="897"/>
+        <w:gridCol w:w="900"/>
+        <w:gridCol w:w="1419"/>
+        <w:gridCol w:w="1080"/>
+        <w:gridCol w:w="1260"/>
+        <w:gridCol w:w="1350"/>
+        <w:gridCol w:w="1260"/>
+        <w:gridCol w:w="1080"/>
+        <w:gridCol w:w="1350"/>
+        <w:gridCol w:w="990"/>
+        <w:gridCol w:w="990"/>
+        <w:gridCol w:w="1530"/>
+        <w:gridCol w:w="1551"/>
+        <w:gridCol w:w="1350"/>
       </w:tblGrid>
       <w:tr>
         <w:trPr>
           <w:cnfStyle w:val="100000000000" w:firstRow="1" w:lastRow="0" w:firstColumn="0" w:lastColumn="0" w:oddVBand="0" w:evenVBand="0" w:oddHBand="0" w:evenHBand="0" w:firstRowFirstColumn="0" w:firstRowLastColumn="0" w:lastRowFirstColumn="0" w:lastRowLastColumn="0"/>
-          <w:trHeight w:val="719"/>
+          <w:trHeight w:val="537"/>
+          <w:jc w:val="center"/>
         </w:trPr>
         <w:tc>
           <w:tcPr>
             <w:cnfStyle w:val="001000000000" w:firstRow="0" w:lastRow="0" w:firstColumn="1" w:lastColumn="0" w:oddVBand="0" w:evenVBand="0" w:oddHBand="0" w:evenHBand="0" w:firstRowFirstColumn="0" w:firstRowLastColumn="0" w:lastRowFirstColumn="0" w:lastRowLastColumn="0"/>
-            <w:tcW w:w="154" w:type="pct"/>
+            <w:tcW w:w="900" w:type="dxa"/>
+            <w:tcBorders>
+              <w:top w:val="none" w:color="auto" w:sz="0" w:space="0"/>
+              <w:bottom w:val="none" w:color="auto" w:sz="0" w:space="0"/>
+              <w:right w:val="none" w:color="auto" w:sz="0" w:space="0"/>
+            </w:tcBorders>
           </w:tcPr>
           <w:p>
+            <w:pPr>
+              <w:rPr>
+                <w:sz w:val="20"/>
+                <w:szCs w:val="20"/>
+              </w:rPr>
+            </w:pPr>
             <w:r>
               <w:rPr>
-                <w:sz w:val="18"/>
-                <w:szCs w:val="18"/>
+                <w:sz w:val="20"/>
+                <w:szCs w:val="20"/>
               </w:rPr>
               <w:t>FOLIO</w:t>
             </w:r>
@@ -55,33 +67,53 @@
         </w:tc>
         <w:tc>
           <w:tcPr>
-            <w:tcW w:w="147" w:type="pct"/>
+            <w:tcW w:w="1419" w:type="dxa"/>
+            <w:tcBorders>
+              <w:top w:val="none" w:color="auto" w:sz="0" w:space="0"/>
+              <w:left w:val="none" w:color="auto" w:sz="0" w:space="0"/>
+              <w:bottom w:val="none" w:color="auto" w:sz="0" w:space="0"/>
+              <w:right w:val="none" w:color="auto" w:sz="0" w:space="0"/>
+            </w:tcBorders>
           </w:tcPr>
           <w:p>
             <w:pPr>
               <w:cnfStyle w:val="100000000000" w:firstRow="1" w:lastRow="0" w:firstColumn="0" w:lastColumn="0" w:oddVBand="0" w:evenVBand="0" w:oddHBand="0" w:evenHBand="0" w:firstRowFirstColumn="0" w:firstRowLastColumn="0" w:lastRowFirstColumn="0" w:lastRowLastColumn="0"/>
+              <w:rPr>
+                <w:sz w:val="20"/>
+                <w:szCs w:val="20"/>
+              </w:rPr>
             </w:pPr>
             <w:r>
               <w:rPr>
-                <w:sz w:val="18"/>
-                <w:szCs w:val="18"/>
-              </w:rPr>
-              <w:t>DATE</w:t>
+                <w:sz w:val="20"/>
+                <w:szCs w:val="20"/>
+              </w:rPr>
+              <w:t>FECHA</w:t>
             </w:r>
           </w:p>
         </w:tc>
         <w:tc>
           <w:tcPr>
-            <w:tcW w:w="186" w:type="pct"/>
+            <w:tcW w:w="1080" w:type="dxa"/>
+            <w:tcBorders>
+              <w:top w:val="none" w:color="auto" w:sz="0" w:space="0"/>
+              <w:left w:val="none" w:color="auto" w:sz="0" w:space="0"/>
+              <w:bottom w:val="none" w:color="auto" w:sz="0" w:space="0"/>
+              <w:right w:val="none" w:color="auto" w:sz="0" w:space="0"/>
+            </w:tcBorders>
           </w:tcPr>
           <w:p>
             <w:pPr>
               <w:cnfStyle w:val="100000000000" w:firstRow="1" w:lastRow="0" w:firstColumn="0" w:lastColumn="0" w:oddVBand="0" w:evenVBand="0" w:oddHBand="0" w:evenHBand="0" w:firstRowFirstColumn="0" w:firstRowLastColumn="0" w:lastRowFirstColumn="0" w:lastRowLastColumn="0"/>
+              <w:rPr>
+                <w:sz w:val="20"/>
+                <w:szCs w:val="20"/>
+              </w:rPr>
             </w:pPr>
             <w:r>
               <w:rPr>
-                <w:sz w:val="18"/>
-                <w:szCs w:val="18"/>
+                <w:sz w:val="20"/>
+                <w:szCs w:val="20"/>
               </w:rPr>
               <w:t>UNIDAD</w:t>
             </w:r>
@@ -89,16 +121,26 @@
         </w:tc>
         <w:tc>
           <w:tcPr>
-            <w:tcW w:w="156" w:type="pct"/>
+            <w:tcW w:w="1260" w:type="dxa"/>
+            <w:tcBorders>
+              <w:top w:val="none" w:color="auto" w:sz="0" w:space="0"/>
+              <w:left w:val="none" w:color="auto" w:sz="0" w:space="0"/>
+              <w:bottom w:val="none" w:color="auto" w:sz="0" w:space="0"/>
+              <w:right w:val="none" w:color="auto" w:sz="0" w:space="0"/>
+            </w:tcBorders>
           </w:tcPr>
           <w:p>
             <w:pPr>
               <w:cnfStyle w:val="100000000000" w:firstRow="1" w:lastRow="0" w:firstColumn="0" w:lastColumn="0" w:oddVBand="0" w:evenVBand="0" w:oddHBand="0" w:evenHBand="0" w:firstRowFirstColumn="0" w:firstRowLastColumn="0" w:lastRowFirstColumn="0" w:lastRowLastColumn="0"/>
+              <w:rPr>
+                <w:sz w:val="20"/>
+                <w:szCs w:val="20"/>
+              </w:rPr>
             </w:pPr>
             <w:r>
               <w:rPr>
-                <w:sz w:val="18"/>
-                <w:szCs w:val="18"/>
+                <w:sz w:val="20"/>
+                <w:szCs w:val="20"/>
               </w:rPr>
               <w:t>CEDIS</w:t>
             </w:r>
@@ -106,16 +148,26 @@
         </w:tc>
         <w:tc>
           <w:tcPr>
-            <w:tcW w:w="245" w:type="pct"/>
+            <w:tcW w:w="1350" w:type="dxa"/>
+            <w:tcBorders>
+              <w:top w:val="none" w:color="auto" w:sz="0" w:space="0"/>
+              <w:left w:val="none" w:color="auto" w:sz="0" w:space="0"/>
+              <w:bottom w:val="none" w:color="auto" w:sz="0" w:space="0"/>
+              <w:right w:val="none" w:color="auto" w:sz="0" w:space="0"/>
+            </w:tcBorders>
           </w:tcPr>
           <w:p>
             <w:pPr>
               <w:cnfStyle w:val="100000000000" w:firstRow="1" w:lastRow="0" w:firstColumn="0" w:lastColumn="0" w:oddVBand="0" w:evenVBand="0" w:oddHBand="0" w:evenHBand="0" w:firstRowFirstColumn="0" w:firstRowLastColumn="0" w:lastRowFirstColumn="0" w:lastRowLastColumn="0"/>
+              <w:rPr>
+                <w:sz w:val="20"/>
+                <w:szCs w:val="20"/>
+              </w:rPr>
             </w:pPr>
             <w:r>
               <w:rPr>
-                <w:sz w:val="18"/>
-                <w:szCs w:val="18"/>
+                <w:sz w:val="20"/>
+                <w:szCs w:val="20"/>
               </w:rPr>
               <w:t>CAPACIDAD</w:t>
             </w:r>
@@ -123,16 +175,26 @@
         </w:tc>
         <w:tc>
           <w:tcPr>
-            <w:tcW w:w="184" w:type="pct"/>
+            <w:tcW w:w="1260" w:type="dxa"/>
+            <w:tcBorders>
+              <w:top w:val="none" w:color="auto" w:sz="0" w:space="0"/>
+              <w:left w:val="none" w:color="auto" w:sz="0" w:space="0"/>
+              <w:bottom w:val="none" w:color="auto" w:sz="0" w:space="0"/>
+              <w:right w:val="none" w:color="auto" w:sz="0" w:space="0"/>
+            </w:tcBorders>
           </w:tcPr>
           <w:p>
             <w:pPr>
               <w:cnfStyle w:val="100000000000" w:firstRow="1" w:lastRow="0" w:firstColumn="0" w:lastColumn="0" w:oddVBand="0" w:evenVBand="0" w:oddHBand="0" w:evenHBand="0" w:firstRowFirstColumn="0" w:firstRowLastColumn="0" w:lastRowFirstColumn="0" w:lastRowLastColumn="0"/>
+              <w:rPr>
+                <w:sz w:val="20"/>
+                <w:szCs w:val="20"/>
+              </w:rPr>
             </w:pPr>
             <w:r>
               <w:rPr>
-                <w:sz w:val="18"/>
-                <w:szCs w:val="18"/>
+                <w:sz w:val="20"/>
+                <w:szCs w:val="20"/>
               </w:rPr>
               <w:t>CHOFER</w:t>
             </w:r>
@@ -140,302 +202,201 @@
         </w:tc>
         <w:tc>
           <w:tcPr>
-            <w:tcW w:w="231" w:type="pct"/>
+            <w:tcW w:w="1080" w:type="dxa"/>
+            <w:tcBorders>
+              <w:top w:val="none" w:color="auto" w:sz="0" w:space="0"/>
+              <w:left w:val="none" w:color="auto" w:sz="0" w:space="0"/>
+              <w:bottom w:val="none" w:color="auto" w:sz="0" w:space="0"/>
+              <w:right w:val="none" w:color="auto" w:sz="0" w:space="0"/>
+            </w:tcBorders>
           </w:tcPr>
           <w:p>
             <w:pPr>
               <w:cnfStyle w:val="100000000000" w:firstRow="1" w:lastRow="0" w:firstColumn="0" w:lastColumn="0" w:oddVBand="0" w:evenVBand="0" w:oddHBand="0" w:evenHBand="0" w:firstRowFirstColumn="0" w:firstRowLastColumn="0" w:lastRowFirstColumn="0" w:lastRowLastColumn="0"/>
+              <w:rPr>
+                <w:sz w:val="20"/>
+                <w:szCs w:val="20"/>
+              </w:rPr>
             </w:pPr>
             <w:r>
               <w:rPr>
-                <w:sz w:val="18"/>
-                <w:szCs w:val="18"/>
-              </w:rPr>
-              <w:t>TEMP MOLECULA</w:t>
+                <w:sz w:val="20"/>
+                <w:szCs w:val="20"/>
+              </w:rPr>
+              <w:t>INICIO %</w:t>
             </w:r>
           </w:p>
         </w:tc>
         <w:tc>
           <w:tcPr>
-            <w:tcW w:w="72" w:type="pct"/>
+            <w:tcW w:w="1350" w:type="dxa"/>
+            <w:tcBorders>
+              <w:top w:val="none" w:color="auto" w:sz="0" w:space="0"/>
+              <w:left w:val="none" w:color="auto" w:sz="0" w:space="0"/>
+              <w:bottom w:val="none" w:color="auto" w:sz="0" w:space="0"/>
+              <w:right w:val="none" w:color="auto" w:sz="0" w:space="0"/>
+            </w:tcBorders>
           </w:tcPr>
           <w:p>
             <w:pPr>
               <w:cnfStyle w:val="100000000000" w:firstRow="1" w:lastRow="0" w:firstColumn="0" w:lastColumn="0" w:oddVBand="0" w:evenVBand="0" w:oddHBand="0" w:evenHBand="0" w:firstRowFirstColumn="0" w:firstRowLastColumn="0" w:lastRowFirstColumn="0" w:lastRowLastColumn="0"/>
               <w:rPr>
-                <w:sz w:val="18"/>
-                <w:szCs w:val="18"/>
+                <w:sz w:val="20"/>
+                <w:szCs w:val="20"/>
               </w:rPr>
             </w:pPr>
             <w:r>
               <w:rPr>
-                <w:sz w:val="18"/>
-                <w:szCs w:val="18"/>
-              </w:rPr>
-              <w:t>PRESION MOLECULA</w:t>
+                <w:sz w:val="20"/>
+                <w:szCs w:val="20"/>
+              </w:rPr>
+              <w:t>INICIO (L)</w:t>
             </w:r>
           </w:p>
         </w:tc>
         <w:tc>
           <w:tcPr>
-            <w:tcW w:w="239" w:type="pct"/>
+            <w:tcW w:w="990" w:type="dxa"/>
+            <w:tcBorders>
+              <w:top w:val="none" w:color="auto" w:sz="0" w:space="0"/>
+              <w:left w:val="none" w:color="auto" w:sz="0" w:space="0"/>
+              <w:bottom w:val="none" w:color="auto" w:sz="0" w:space="0"/>
+              <w:right w:val="none" w:color="auto" w:sz="0" w:space="0"/>
+            </w:tcBorders>
           </w:tcPr>
           <w:p>
             <w:pPr>
               <w:cnfStyle w:val="100000000000" w:firstRow="1" w:lastRow="0" w:firstColumn="0" w:lastColumn="0" w:oddVBand="0" w:evenVBand="0" w:oddHBand="0" w:evenHBand="0" w:firstRowFirstColumn="0" w:firstRowLastColumn="0" w:lastRowFirstColumn="0" w:lastRowLastColumn="0"/>
+              <w:rPr>
+                <w:sz w:val="20"/>
+                <w:szCs w:val="20"/>
+              </w:rPr>
             </w:pPr>
             <w:r>
               <w:rPr>
-                <w:sz w:val="18"/>
-                <w:szCs w:val="18"/>
-              </w:rPr>
-              <w:t>ODOMETRO INICIAL</w:t>
+                <w:sz w:val="20"/>
+                <w:szCs w:val="20"/>
+              </w:rPr>
+              <w:t>VENTA</w:t>
             </w:r>
           </w:p>
         </w:tc>
         <w:tc>
           <w:tcPr>
-            <w:tcW w:w="244" w:type="pct"/>
+            <w:tcW w:w="990" w:type="dxa"/>
+            <w:tcBorders>
+              <w:top w:val="none" w:color="auto" w:sz="0" w:space="0"/>
+              <w:left w:val="none" w:color="auto" w:sz="0" w:space="0"/>
+              <w:bottom w:val="none" w:color="auto" w:sz="0" w:space="0"/>
+              <w:right w:val="none" w:color="auto" w:sz="0" w:space="0"/>
+            </w:tcBorders>
           </w:tcPr>
           <w:p>
             <w:pPr>
               <w:cnfStyle w:val="100000000000" w:firstRow="1" w:lastRow="0" w:firstColumn="0" w:lastColumn="0" w:oddVBand="0" w:evenVBand="0" w:oddHBand="0" w:evenHBand="0" w:firstRowFirstColumn="0" w:firstRowLastColumn="0" w:lastRowFirstColumn="0" w:lastRowLastColumn="0"/>
+              <w:rPr>
+                <w:sz w:val="20"/>
+                <w:szCs w:val="20"/>
+              </w:rPr>
             </w:pPr>
             <w:r>
               <w:rPr>
-                <w:sz w:val="18"/>
-                <w:szCs w:val="18"/>
-              </w:rPr>
-              <w:t>ODOMETRO FINAL</w:t>
+                <w:sz w:val="20"/>
+                <w:szCs w:val="20"/>
+              </w:rPr>
+              <w:t>INICIO-VENTA</w:t>
             </w:r>
           </w:p>
         </w:tc>
         <w:tc>
           <w:tcPr>
-            <w:tcW w:w="244" w:type="pct"/>
+            <w:tcW w:w="1530" w:type="dxa"/>
+            <w:tcBorders>
+              <w:top w:val="none" w:color="auto" w:sz="0" w:space="0"/>
+              <w:left w:val="none" w:color="auto" w:sz="0" w:space="0"/>
+              <w:bottom w:val="none" w:color="auto" w:sz="0" w:space="0"/>
+              <w:right w:val="none" w:color="auto" w:sz="0" w:space="0"/>
+            </w:tcBorders>
           </w:tcPr>
           <w:p>
             <w:pPr>
               <w:cnfStyle w:val="100000000000" w:firstRow="1" w:lastRow="0" w:firstColumn="0" w:lastColumn="0" w:oddVBand="0" w:evenVBand="0" w:oddHBand="0" w:evenHBand="0" w:firstRowFirstColumn="0" w:firstRowLastColumn="0" w:lastRowFirstColumn="0" w:lastRowLastColumn="0"/>
+              <w:rPr>
+                <w:sz w:val="20"/>
+                <w:szCs w:val="20"/>
+              </w:rPr>
             </w:pPr>
             <w:r>
               <w:rPr>
-                <w:sz w:val="18"/>
-                <w:szCs w:val="18"/>
-              </w:rPr>
-              <w:t>VARIACION ODOMETRO</w:t>
+                <w:sz w:val="20"/>
+                <w:szCs w:val="20"/>
+              </w:rPr>
+              <w:t>FIN TURNO %</w:t>
             </w:r>
           </w:p>
         </w:tc>
         <w:tc>
           <w:tcPr>
-            <w:tcW w:w="171" w:type="pct"/>
+            <w:tcW w:w="1551" w:type="dxa"/>
+            <w:tcBorders>
+              <w:top w:val="none" w:color="auto" w:sz="0" w:space="0"/>
+              <w:left w:val="none" w:color="auto" w:sz="0" w:space="0"/>
+              <w:bottom w:val="none" w:color="auto" w:sz="0" w:space="0"/>
+              <w:right w:val="none" w:color="auto" w:sz="0" w:space="0"/>
+            </w:tcBorders>
           </w:tcPr>
           <w:p>
             <w:pPr>
               <w:cnfStyle w:val="100000000000" w:firstRow="1" w:lastRow="0" w:firstColumn="0" w:lastColumn="0" w:oddVBand="0" w:evenVBand="0" w:oddHBand="0" w:evenHBand="0" w:firstRowFirstColumn="0" w:firstRowLastColumn="0" w:lastRowFirstColumn="0" w:lastRowLastColumn="0"/>
+              <w:rPr>
+                <w:sz w:val="20"/>
+                <w:szCs w:val="20"/>
+              </w:rPr>
             </w:pPr>
             <w:r>
               <w:rPr>
-                <w:sz w:val="18"/>
-                <w:szCs w:val="18"/>
-              </w:rPr>
-              <w:t>RI INICIAL</w:t>
+                <w:sz w:val="20"/>
+                <w:szCs w:val="20"/>
+              </w:rPr>
+              <w:t>FIN TURNO (L)</w:t>
             </w:r>
           </w:p>
         </w:tc>
         <w:tc>
           <w:tcPr>
-            <w:tcW w:w="151" w:type="pct"/>
+            <w:tcW w:w="1350" w:type="dxa"/>
+            <w:tcBorders>
+              <w:top w:val="none" w:color="auto" w:sz="0" w:space="0"/>
+              <w:left w:val="none" w:color="auto" w:sz="0" w:space="0"/>
+              <w:bottom w:val="none" w:color="auto" w:sz="0" w:space="0"/>
+            </w:tcBorders>
           </w:tcPr>
           <w:p>
             <w:pPr>
               <w:cnfStyle w:val="100000000000" w:firstRow="1" w:lastRow="0" w:firstColumn="0" w:lastColumn="0" w:oddVBand="0" w:evenVBand="0" w:oddHBand="0" w:evenHBand="0" w:firstRowFirstColumn="0" w:firstRowLastColumn="0" w:lastRowFirstColumn="0" w:lastRowLastColumn="0"/>
+              <w:rPr>
+                <w:sz w:val="20"/>
+                <w:szCs w:val="20"/>
+              </w:rPr>
             </w:pPr>
             <w:r>
               <w:rPr>
-                <w:sz w:val="18"/>
-                <w:szCs w:val="18"/>
-              </w:rPr>
-              <w:t>RI FINAL</w:t>
-            </w:r>
-          </w:p>
-        </w:tc>
-        <w:tc>
-          <w:tcPr>
-            <w:tcW w:w="231" w:type="pct"/>
-          </w:tcPr>
-          <w:p>
-            <w:pPr>
-              <w:cnfStyle w:val="100000000000" w:firstRow="1" w:lastRow="0" w:firstColumn="0" w:lastColumn="0" w:oddVBand="0" w:evenVBand="0" w:oddHBand="0" w:evenHBand="0" w:firstRowFirstColumn="0" w:firstRowLastColumn="0" w:lastRowFirstColumn="0" w:lastRowLastColumn="0"/>
-            </w:pPr>
-            <w:r>
-              <w:rPr>
-                <w:sz w:val="18"/>
-                <w:szCs w:val="18"/>
-              </w:rPr>
-              <w:t>VARIACION RI</w:t>
-            </w:r>
-          </w:p>
-        </w:tc>
-        <w:tc>
-          <w:tcPr>
-            <w:tcW w:w="234" w:type="pct"/>
-          </w:tcPr>
-          <w:p>
-            <w:pPr>
-              <w:cnfStyle w:val="100000000000" w:firstRow="1" w:lastRow="0" w:firstColumn="0" w:lastColumn="0" w:oddVBand="0" w:evenVBand="0" w:oddHBand="0" w:evenHBand="0" w:firstRowFirstColumn="0" w:firstRowLastColumn="0" w:lastRowFirstColumn="0" w:lastRowLastColumn="0"/>
-            </w:pPr>
-            <w:r>
-              <w:rPr>
-                <w:sz w:val="18"/>
-                <w:szCs w:val="18"/>
-              </w:rPr>
-              <w:t>MAGNATEL TANQUE INICIAL</w:t>
-            </w:r>
-          </w:p>
-        </w:tc>
-        <w:tc>
-          <w:tcPr>
-            <w:tcW w:w="234" w:type="pct"/>
-          </w:tcPr>
-          <w:p>
-            <w:pPr>
-              <w:cnfStyle w:val="100000000000" w:firstRow="1" w:lastRow="0" w:firstColumn="0" w:lastColumn="0" w:oddVBand="0" w:evenVBand="0" w:oddHBand="0" w:evenHBand="0" w:firstRowFirstColumn="0" w:firstRowLastColumn="0" w:lastRowFirstColumn="0" w:lastRowLastColumn="0"/>
-            </w:pPr>
-            <w:r>
-              <w:rPr>
-                <w:sz w:val="18"/>
-                <w:szCs w:val="18"/>
-              </w:rPr>
-              <w:t>MAGNATEL TANQUE FINAL</w:t>
-            </w:r>
-          </w:p>
-        </w:tc>
-        <w:tc>
-          <w:tcPr>
-            <w:tcW w:w="231" w:type="pct"/>
-          </w:tcPr>
-          <w:p>
-            <w:pPr>
-              <w:cnfStyle w:val="100000000000" w:firstRow="1" w:lastRow="0" w:firstColumn="0" w:lastColumn="0" w:oddVBand="0" w:evenVBand="0" w:oddHBand="0" w:evenHBand="0" w:firstRowFirstColumn="0" w:firstRowLastColumn="0" w:lastRowFirstColumn="0" w:lastRowLastColumn="0"/>
-            </w:pPr>
-            <w:r>
-              <w:rPr>
-                <w:sz w:val="18"/>
-                <w:szCs w:val="18"/>
-              </w:rPr>
-              <w:t>VARIACION MT</w:t>
-            </w:r>
-          </w:p>
-        </w:tc>
-        <w:tc>
-          <w:tcPr>
-            <w:tcW w:w="283" w:type="pct"/>
-          </w:tcPr>
-          <w:p>
-            <w:pPr>
-              <w:cnfStyle w:val="100000000000" w:firstRow="1" w:lastRow="0" w:firstColumn="0" w:lastColumn="0" w:oddVBand="0" w:evenVBand="0" w:oddHBand="0" w:evenHBand="0" w:firstRowFirstColumn="0" w:firstRowLastColumn="0" w:lastRowFirstColumn="0" w:lastRowLastColumn="0"/>
-            </w:pPr>
-            <w:r>
-              <w:rPr>
-                <w:sz w:val="18"/>
-                <w:szCs w:val="18"/>
-              </w:rPr>
-              <w:t>MEDIDOR CARBURACION INICIAL</w:t>
-            </w:r>
-          </w:p>
-        </w:tc>
-        <w:tc>
-          <w:tcPr>
-            <w:tcW w:w="283" w:type="pct"/>
-          </w:tcPr>
-          <w:p>
-            <w:pPr>
-              <w:cnfStyle w:val="100000000000" w:firstRow="1" w:lastRow="0" w:firstColumn="0" w:lastColumn="0" w:oddVBand="0" w:evenVBand="0" w:oddHBand="0" w:evenHBand="0" w:firstRowFirstColumn="0" w:firstRowLastColumn="0" w:lastRowFirstColumn="0" w:lastRowLastColumn="0"/>
-            </w:pPr>
-            <w:r>
-              <w:rPr>
-                <w:sz w:val="18"/>
-                <w:szCs w:val="18"/>
-              </w:rPr>
-              <w:t>MEDIDOR CARBURACION FINAL</w:t>
-            </w:r>
-          </w:p>
-        </w:tc>
-        <w:tc>
-          <w:tcPr>
-            <w:tcW w:w="231" w:type="pct"/>
-          </w:tcPr>
-          <w:p>
-            <w:pPr>
-              <w:cnfStyle w:val="100000000000" w:firstRow="1" w:lastRow="0" w:firstColumn="0" w:lastColumn="0" w:oddVBand="0" w:evenVBand="0" w:oddHBand="0" w:evenHBand="0" w:firstRowFirstColumn="0" w:firstRowLastColumn="0" w:lastRowFirstColumn="0" w:lastRowLastColumn="0"/>
-            </w:pPr>
-            <w:r>
-              <w:rPr>
-                <w:sz w:val="18"/>
-                <w:szCs w:val="18"/>
-              </w:rPr>
-              <w:t>VARIACION MEDIDOR</w:t>
-            </w:r>
-          </w:p>
-        </w:tc>
-        <w:tc>
-          <w:tcPr>
-            <w:tcW w:w="283" w:type="pct"/>
-          </w:tcPr>
-          <w:p>
-            <w:pPr>
-              <w:cnfStyle w:val="100000000000" w:firstRow="1" w:lastRow="0" w:firstColumn="0" w:lastColumn="0" w:oddVBand="0" w:evenVBand="0" w:oddHBand="0" w:evenHBand="0" w:firstRowFirstColumn="0" w:firstRowLastColumn="0" w:lastRowFirstColumn="0" w:lastRowLastColumn="0"/>
-            </w:pPr>
-            <w:r>
-              <w:rPr>
-                <w:sz w:val="18"/>
-                <w:szCs w:val="18"/>
-              </w:rPr>
-              <w:t>GAS TANQUE CARBURACION INICIAL</w:t>
-            </w:r>
-          </w:p>
-        </w:tc>
-        <w:tc>
-          <w:tcPr>
-            <w:tcW w:w="283" w:type="pct"/>
-          </w:tcPr>
-          <w:p>
-            <w:pPr>
-              <w:cnfStyle w:val="100000000000" w:firstRow="1" w:lastRow="0" w:firstColumn="0" w:lastColumn="0" w:oddVBand="0" w:evenVBand="0" w:oddHBand="0" w:evenHBand="0" w:firstRowFirstColumn="0" w:firstRowLastColumn="0" w:lastRowFirstColumn="0" w:lastRowLastColumn="0"/>
-            </w:pPr>
-            <w:r>
-              <w:rPr>
-                <w:sz w:val="18"/>
-                <w:szCs w:val="18"/>
-              </w:rPr>
-              <w:t>GAS TANQUE CARBURACION FINAL</w:t>
-            </w:r>
-          </w:p>
-        </w:tc>
-        <w:tc>
-          <w:tcPr>
-            <w:tcW w:w="283" w:type="pct"/>
-          </w:tcPr>
-          <w:p>
-            <w:pPr>
-              <w:cnfStyle w:val="100000000000" w:firstRow="1" w:lastRow="0" w:firstColumn="0" w:lastColumn="0" w:oddVBand="0" w:evenVBand="0" w:oddHBand="0" w:evenHBand="0" w:firstRowFirstColumn="0" w:firstRowLastColumn="0" w:lastRowFirstColumn="0" w:lastRowLastColumn="0"/>
-            </w:pPr>
-            <w:r>
-              <w:rPr>
-                <w:sz w:val="18"/>
-                <w:szCs w:val="18"/>
-              </w:rPr>
-              <w:t>VARIACION GAS TANQUE CARBURACION</w:t>
+                <w:sz w:val="20"/>
+                <w:szCs w:val="20"/>
+              </w:rPr>
+              <w:t>DIFERENCIA</w:t>
             </w:r>
           </w:p>
         </w:tc>
       </w:tr>
       <w:sdt>
         <w:sdtPr>
-          <w:id w:val="1003097608"/>
-          <w15:dataBinding w:prefixMappings="xmlns:ns0='urn:microsoft-dynamics-nav/reports/ReporteDiarioInfo/60000/'" w:xpath="/ns0:NavWordReportXmlPart[1]/ns0:DataItemName" w:storeItemID="{49FDCB64-C68B-4048-BE54-7A2E9F61F4F7}"/>
+          <w:rPr>
+            <w:sz w:val="18"/>
+            <w:szCs w:val="18"/>
+          </w:rPr>
+          <w:id w:val="1488897842"/>
+          <w15:dataBinding w:prefixMappings="xmlns:ns0='urn:microsoft-dynamics-nav/reports/ReporteDiarioInfo/60000/'" w:xpath="/ns0:NavWordReportXmlPart[1]/ns0:DataItemName" w:storeItemID="{BD35FDA7-876A-4C89-8703-CD0908ABDAC7}"/>
           <w15:repeatingSection/>
           <w:alias w:val="#Nav: /DataItemName"/>
           <w:tag w:val="#Nav: ReporteDiarioInfo/60000"/>
@@ -449,9 +410,13 @@
         <w:sdtContent>
           <w:sdt>
             <w:sdtPr>
-              <w:id w:val="-2002583705"/>
+              <w:rPr>
+                <w:sz w:val="18"/>
+                <w:szCs w:val="18"/>
+              </w:rPr>
+              <w:id w:val="-1036578115"/>
               <w:placeholder>
-                <w:docPart w:val="38F95DD499D54BBB80CF9BF85BA04817"/>
+                <w:docPart w:val="DefaultPlaceholder_-1854013435"/>
               </w:placeholder>
               <w15:repeatingSectionItem/>
             </w:sdtPr>
@@ -465,27 +430,43 @@
               <w:tr>
                 <w:trPr>
                   <w:cnfStyle w:val="000000100000" w:firstRow="0" w:lastRow="0" w:firstColumn="0" w:lastColumn="0" w:oddVBand="0" w:evenVBand="0" w:oddHBand="1" w:evenHBand="0" w:firstRowFirstColumn="0" w:firstRowLastColumn="0" w:lastRowFirstColumn="0" w:lastRowLastColumn="0"/>
-                  <w:trHeight w:val="1063"/>
+                  <w:trHeight w:val="260"/>
+                  <w:jc w:val="center"/>
                 </w:trPr>
                 <w:sdt>
                   <w:sdtPr>
-                    <w:id w:val="864401858"/>
+                    <w:rPr>
+                      <w:sz w:val="18"/>
+                      <w:szCs w:val="18"/>
+                    </w:rPr>
+                    <w:id w:val="-1887715472"/>
                     <w:placeholder>
-                      <w:docPart w:val="C7A8000CD895407780CFF26660B1E881"/>
+                      <w:docPart w:val="DefaultPlaceholder_-1854013440"/>
                     </w:placeholder>
-                    <w15:dataBinding w:prefixMappings="xmlns:ns0='urn:microsoft-dynamics-nav/reports/ReporteDiarioInfo/60000/' " w:xpath="/ns0:NavWordReportXmlPart[1]/ns0:DataItemName[1]/ns0:id[1]" w:storeItemID="{49FDCB64-C68B-4048-BE54-7A2E9F61F4F7}" w16sdtdh:storeItemChecksum="ukia0g=="/>
-                    <w:alias w:val="#Nav: /DataItemName/id"/>
+                    <w15:dataBinding w:prefixMappings="xmlns:ns0='urn:microsoft-dynamics-nav/reports/ReporteDiarioInfo/60000/' " w:xpath="/ns0:NavWordReportXmlPart[1]/ns0:DataItemName[1]/ns0:folio[1]" w:storeItemID="{BD35FDA7-876A-4C89-8703-CD0908ABDAC7}" w16sdtdh:storeItemChecksum="WqoYTA=="/>
+                    <w:alias w:val="#Nav: /DataItemName/folio"/>
                     <w:tag w:val="#Nav: ReporteDiarioInfo/60000"/>
                   </w:sdtPr>
                   <w:sdtContent>
                     <w:tc>
                       <w:tcPr>
                         <w:cnfStyle w:val="001000000000" w:firstRow="0" w:lastRow="0" w:firstColumn="1" w:lastColumn="0" w:oddVBand="0" w:evenVBand="0" w:oddHBand="0" w:evenHBand="0" w:firstRowFirstColumn="0" w:firstRowLastColumn="0" w:lastRowFirstColumn="0" w:lastRowLastColumn="0"/>
-                        <w:tcW w:w="154" w:type="pct"/>
+                        <w:tcW w:w="900" w:type="dxa"/>
                       </w:tcPr>
                       <w:p>
+                        <w:pPr>
+                          <w:jc w:val="center"/>
+                          <w:rPr>
+                            <w:sz w:val="18"/>
+                            <w:szCs w:val="18"/>
+                          </w:rPr>
+                        </w:pPr>
                         <w:r>
-                          <w:t>id</w:t>
+                          <w:rPr>
+                            <w:sz w:val="18"/>
+                            <w:szCs w:val="18"/>
+                          </w:rPr>
+                          <w:t>folio</w:t>
                         </w:r>
                       </w:p>
                     </w:tc>
@@ -493,52 +474,39 @@
                 </w:sdt>
                 <w:sdt>
                   <w:sdtPr>
-                    <w:id w:val="-2011052007"/>
+                    <w:rPr>
+                      <w:sz w:val="18"/>
+                      <w:szCs w:val="18"/>
+                    </w:rPr>
+                    <w:id w:val="-1328203847"/>
                     <w:placeholder>
-                      <w:docPart w:val="C7A8000CD895407780CFF26660B1E881"/>
+                      <w:docPart w:val="DefaultPlaceholder_-1854013440"/>
                     </w:placeholder>
-                    <w15:dataBinding w:prefixMappings="xmlns:ns0='urn:microsoft-dynamics-nav/reports/ReporteDiarioInfo/60000/' " w:xpath="/ns0:NavWordReportXmlPart[1]/ns0:DataItemName[1]/ns0:date[1]" w:storeItemID="{49FDCB64-C68B-4048-BE54-7A2E9F61F4F7}" w16sdtdh:storeItemChecksum="ukia0g=="/>
-                    <w:alias w:val="#Nav: /DataItemName/date"/>
+                    <w15:dataBinding w:prefixMappings="xmlns:ns0='urn:microsoft-dynamics-nav/reports/ReporteDiarioInfo/60000/' " w:xpath="/ns0:NavWordReportXmlPart[1]/ns0:DataItemName[1]/ns0:fecha[1]" w:storeItemID="{BD35FDA7-876A-4C89-8703-CD0908ABDAC7}" w16sdtdh:storeItemChecksum="WqoYTA=="/>
+                    <w:alias w:val="#Nav: /DataItemName/fecha"/>
                     <w:tag w:val="#Nav: ReporteDiarioInfo/60000"/>
                   </w:sdtPr>
                   <w:sdtContent>
                     <w:tc>
                       <w:tcPr>
-                        <w:tcW w:w="147" w:type="pct"/>
+                        <w:tcW w:w="1419" w:type="dxa"/>
                       </w:tcPr>
                       <w:p>
                         <w:pPr>
+                          <w:jc w:val="center"/>
                           <w:cnfStyle w:val="000000100000" w:firstRow="0" w:lastRow="0" w:firstColumn="0" w:lastColumn="0" w:oddVBand="0" w:evenVBand="0" w:oddHBand="1" w:evenHBand="0" w:firstRowFirstColumn="0" w:firstRowLastColumn="0" w:lastRowFirstColumn="0" w:lastRowLastColumn="0"/>
-                        </w:pPr>
-                        <w:r>
-                          <w:t>date</w:t>
-                        </w:r>
-                      </w:p>
-                    </w:tc>
-                  </w:sdtContent>
-                </w:sdt>
-                <w:sdt>
-                  <w:sdtPr>
-                    <w:id w:val="-1629387110"/>
-                    <w:placeholder>
-                      <w:docPart w:val="C7A8000CD895407780CFF26660B1E881"/>
-                    </w:placeholder>
-                    <w15:dataBinding w:prefixMappings="xmlns:ns0='urn:microsoft-dynamics-nav/reports/ReporteDiarioInfo/60000/' " w:xpath="/ns0:NavWordReportXmlPart[1]/ns0:DataItemName[1]/ns0:uni[1]" w:storeItemID="{49FDCB64-C68B-4048-BE54-7A2E9F61F4F7}" w16sdtdh:storeItemChecksum="ukia0g=="/>
-                    <w:alias w:val="#Nav: /DataItemName/uni"/>
-                    <w:tag w:val="#Nav: ReporteDiarioInfo/60000"/>
-                  </w:sdtPr>
-                  <w:sdtContent>
-                    <w:tc>
-                      <w:tcPr>
-                        <w:tcW w:w="186" w:type="pct"/>
-                      </w:tcPr>
-                      <w:p>
-                        <w:pPr>
-                          <w:cnfStyle w:val="000000100000" w:firstRow="0" w:lastRow="0" w:firstColumn="0" w:lastColumn="0" w:oddVBand="0" w:evenVBand="0" w:oddHBand="1" w:evenHBand="0" w:firstRowFirstColumn="0" w:firstRowLastColumn="0" w:lastRowFirstColumn="0" w:lastRowLastColumn="0"/>
+                          <w:rPr>
+                            <w:sz w:val="18"/>
+                            <w:szCs w:val="18"/>
+                          </w:rPr>
                         </w:pPr>
                         <w:proofErr w:type="spellStart"/>
                         <w:r>
-                          <w:t>uni</w:t>
+                          <w:rPr>
+                            <w:sz w:val="18"/>
+                            <w:szCs w:val="18"/>
+                          </w:rPr>
+                          <w:t>fecha</w:t>
                         </w:r>
                         <w:proofErr w:type="spellEnd"/>
                       </w:p>
@@ -547,24 +515,78 @@
                 </w:sdt>
                 <w:sdt>
                   <w:sdtPr>
-                    <w:id w:val="-1751729982"/>
+                    <w:rPr>
+                      <w:sz w:val="18"/>
+                      <w:szCs w:val="18"/>
+                    </w:rPr>
+                    <w:id w:val="-1977283851"/>
                     <w:placeholder>
-                      <w:docPart w:val="C7A8000CD895407780CFF26660B1E881"/>
+                      <w:docPart w:val="DefaultPlaceholder_-1854013440"/>
                     </w:placeholder>
-                    <w15:dataBinding w:prefixMappings="xmlns:ns0='urn:microsoft-dynamics-nav/reports/ReporteDiarioInfo/60000/' " w:xpath="/ns0:NavWordReportXmlPart[1]/ns0:DataItemName[1]/ns0:cedis[1]" w:storeItemID="{49FDCB64-C68B-4048-BE54-7A2E9F61F4F7}" w16sdtdh:storeItemChecksum="ukia0g=="/>
+                    <w15:dataBinding w:prefixMappings="xmlns:ns0='urn:microsoft-dynamics-nav/reports/ReporteDiarioInfo/60000/' " w:xpath="/ns0:NavWordReportXmlPart[1]/ns0:DataItemName[1]/ns0:unidad[1]" w:storeItemID="{BD35FDA7-876A-4C89-8703-CD0908ABDAC7}" w16sdtdh:storeItemChecksum="WqoYTA=="/>
+                    <w:alias w:val="#Nav: /DataItemName/unidad"/>
+                    <w:tag w:val="#Nav: ReporteDiarioInfo/60000"/>
+                  </w:sdtPr>
+                  <w:sdtContent>
+                    <w:tc>
+                      <w:tcPr>
+                        <w:tcW w:w="1080" w:type="dxa"/>
+                      </w:tcPr>
+                      <w:p>
+                        <w:pPr>
+                          <w:jc w:val="center"/>
+                          <w:cnfStyle w:val="000000100000" w:firstRow="0" w:lastRow="0" w:firstColumn="0" w:lastColumn="0" w:oddVBand="0" w:evenVBand="0" w:oddHBand="1" w:evenHBand="0" w:firstRowFirstColumn="0" w:firstRowLastColumn="0" w:lastRowFirstColumn="0" w:lastRowLastColumn="0"/>
+                          <w:rPr>
+                            <w:sz w:val="18"/>
+                            <w:szCs w:val="18"/>
+                          </w:rPr>
+                        </w:pPr>
+                        <w:proofErr w:type="spellStart"/>
+                        <w:r>
+                          <w:rPr>
+                            <w:sz w:val="18"/>
+                            <w:szCs w:val="18"/>
+                          </w:rPr>
+                          <w:t>unidad</w:t>
+                        </w:r>
+                        <w:proofErr w:type="spellEnd"/>
+                      </w:p>
+                    </w:tc>
+                  </w:sdtContent>
+                </w:sdt>
+                <w:sdt>
+                  <w:sdtPr>
+                    <w:rPr>
+                      <w:sz w:val="18"/>
+                      <w:szCs w:val="18"/>
+                    </w:rPr>
+                    <w:id w:val="390933463"/>
+                    <w:placeholder>
+                      <w:docPart w:val="DefaultPlaceholder_-1854013440"/>
+                    </w:placeholder>
+                    <w15:dataBinding w:prefixMappings="xmlns:ns0='urn:microsoft-dynamics-nav/reports/ReporteDiarioInfo/60000/' " w:xpath="/ns0:NavWordReportXmlPart[1]/ns0:DataItemName[1]/ns0:cedis[1]" w:storeItemID="{BD35FDA7-876A-4C89-8703-CD0908ABDAC7}" w16sdtdh:storeItemChecksum="WqoYTA=="/>
                     <w:alias w:val="#Nav: /DataItemName/cedis"/>
                     <w:tag w:val="#Nav: ReporteDiarioInfo/60000"/>
                   </w:sdtPr>
                   <w:sdtContent>
                     <w:tc>
                       <w:tcPr>
-                        <w:tcW w:w="156" w:type="pct"/>
+                        <w:tcW w:w="1260" w:type="dxa"/>
                       </w:tcPr>
                       <w:p>
                         <w:pPr>
+                          <w:jc w:val="center"/>
                           <w:cnfStyle w:val="000000100000" w:firstRow="0" w:lastRow="0" w:firstColumn="0" w:lastColumn="0" w:oddVBand="0" w:evenVBand="0" w:oddHBand="1" w:evenHBand="0" w:firstRowFirstColumn="0" w:firstRowLastColumn="0" w:lastRowFirstColumn="0" w:lastRowLastColumn="0"/>
+                          <w:rPr>
+                            <w:sz w:val="18"/>
+                            <w:szCs w:val="18"/>
+                          </w:rPr>
                         </w:pPr>
                         <w:r>
+                          <w:rPr>
+                            <w:sz w:val="18"/>
+                            <w:szCs w:val="18"/>
+                          </w:rPr>
                           <w:t>cedis</w:t>
                         </w:r>
                       </w:p>
@@ -573,25 +595,38 @@
                 </w:sdt>
                 <w:sdt>
                   <w:sdtPr>
-                    <w:id w:val="490224650"/>
+                    <w:rPr>
+                      <w:sz w:val="18"/>
+                      <w:szCs w:val="18"/>
+                    </w:rPr>
+                    <w:id w:val="1725107538"/>
                     <w:placeholder>
-                      <w:docPart w:val="C7A8000CD895407780CFF26660B1E881"/>
+                      <w:docPart w:val="DefaultPlaceholder_-1854013440"/>
                     </w:placeholder>
-                    <w15:dataBinding w:prefixMappings="xmlns:ns0='urn:microsoft-dynamics-nav/reports/ReporteDiarioInfo/60000/' " w:xpath="/ns0:NavWordReportXmlPart[1]/ns0:DataItemName[1]/ns0:capacidad[1]" w:storeItemID="{49FDCB64-C68B-4048-BE54-7A2E9F61F4F7}" w16sdtdh:storeItemChecksum="ukia0g=="/>
+                    <w15:dataBinding w:prefixMappings="xmlns:ns0='urn:microsoft-dynamics-nav/reports/ReporteDiarioInfo/60000/' " w:xpath="/ns0:NavWordReportXmlPart[1]/ns0:DataItemName[1]/ns0:capacidad[1]" w:storeItemID="{BD35FDA7-876A-4C89-8703-CD0908ABDAC7}" w16sdtdh:storeItemChecksum="WqoYTA=="/>
                     <w:alias w:val="#Nav: /DataItemName/capacidad"/>
                     <w:tag w:val="#Nav: ReporteDiarioInfo/60000"/>
                   </w:sdtPr>
                   <w:sdtContent>
                     <w:tc>
                       <w:tcPr>
-                        <w:tcW w:w="245" w:type="pct"/>
+                        <w:tcW w:w="1350" w:type="dxa"/>
                       </w:tcPr>
                       <w:p>
                         <w:pPr>
+                          <w:jc w:val="center"/>
                           <w:cnfStyle w:val="000000100000" w:firstRow="0" w:lastRow="0" w:firstColumn="0" w:lastColumn="0" w:oddVBand="0" w:evenVBand="0" w:oddHBand="1" w:evenHBand="0" w:firstRowFirstColumn="0" w:firstRowLastColumn="0" w:lastRowFirstColumn="0" w:lastRowLastColumn="0"/>
+                          <w:rPr>
+                            <w:sz w:val="18"/>
+                            <w:szCs w:val="18"/>
+                          </w:rPr>
                         </w:pPr>
                         <w:proofErr w:type="spellStart"/>
                         <w:r>
+                          <w:rPr>
+                            <w:sz w:val="18"/>
+                            <w:szCs w:val="18"/>
+                          </w:rPr>
                           <w:t>capacidad</w:t>
                         </w:r>
                         <w:proofErr w:type="spellEnd"/>
@@ -601,25 +636,38 @@
                 </w:sdt>
                 <w:sdt>
                   <w:sdtPr>
-                    <w:id w:val="-765837189"/>
+                    <w:rPr>
+                      <w:sz w:val="18"/>
+                      <w:szCs w:val="18"/>
+                    </w:rPr>
+                    <w:id w:val="-1782634312"/>
                     <w:placeholder>
-                      <w:docPart w:val="C7A8000CD895407780CFF26660B1E881"/>
+                      <w:docPart w:val="DefaultPlaceholder_-1854013440"/>
                     </w:placeholder>
-                    <w15:dataBinding w:prefixMappings="xmlns:ns0='urn:microsoft-dynamics-nav/reports/ReporteDiarioInfo/60000/' " w:xpath="/ns0:NavWordReportXmlPart[1]/ns0:DataItemName[1]/ns0:chofer[1]" w:storeItemID="{49FDCB64-C68B-4048-BE54-7A2E9F61F4F7}" w16sdtdh:storeItemChecksum="ukia0g=="/>
+                    <w15:dataBinding w:prefixMappings="xmlns:ns0='urn:microsoft-dynamics-nav/reports/ReporteDiarioInfo/60000/' " w:xpath="/ns0:NavWordReportXmlPart[1]/ns0:DataItemName[1]/ns0:chofer[1]" w:storeItemID="{BD35FDA7-876A-4C89-8703-CD0908ABDAC7}" w16sdtdh:storeItemChecksum="WqoYTA=="/>
                     <w:alias w:val="#Nav: /DataItemName/chofer"/>
                     <w:tag w:val="#Nav: ReporteDiarioInfo/60000"/>
                   </w:sdtPr>
                   <w:sdtContent>
                     <w:tc>
                       <w:tcPr>
-                        <w:tcW w:w="184" w:type="pct"/>
+                        <w:tcW w:w="1260" w:type="dxa"/>
                       </w:tcPr>
                       <w:p>
                         <w:pPr>
+                          <w:jc w:val="center"/>
                           <w:cnfStyle w:val="000000100000" w:firstRow="0" w:lastRow="0" w:firstColumn="0" w:lastColumn="0" w:oddVBand="0" w:evenVBand="0" w:oddHBand="1" w:evenHBand="0" w:firstRowFirstColumn="0" w:firstRowLastColumn="0" w:lastRowFirstColumn="0" w:lastRowLastColumn="0"/>
+                          <w:rPr>
+                            <w:sz w:val="18"/>
+                            <w:szCs w:val="18"/>
+                          </w:rPr>
                         </w:pPr>
                         <w:proofErr w:type="spellStart"/>
                         <w:r>
+                          <w:rPr>
+                            <w:sz w:val="18"/>
+                            <w:szCs w:val="18"/>
+                          </w:rPr>
                           <w:t>chofer</w:t>
                         </w:r>
                         <w:proofErr w:type="spellEnd"/>
@@ -629,52 +677,39 @@
                 </w:sdt>
                 <w:sdt>
                   <w:sdtPr>
-                    <w:id w:val="-1486541442"/>
+                    <w:rPr>
+                      <w:sz w:val="18"/>
+                      <w:szCs w:val="18"/>
+                    </w:rPr>
+                    <w:id w:val="-1993629589"/>
                     <w:placeholder>
-                      <w:docPart w:val="C7A8000CD895407780CFF26660B1E881"/>
+                      <w:docPart w:val="DefaultPlaceholder_-1854013440"/>
                     </w:placeholder>
-                    <w15:dataBinding w:prefixMappings="xmlns:ns0='urn:microsoft-dynamics-nav/reports/ReporteDiarioInfo/60000/' " w:xpath="/ns0:NavWordReportXmlPart[1]/ns0:DataItemName[1]/ns0:temp[1]" w:storeItemID="{49FDCB64-C68B-4048-BE54-7A2E9F61F4F7}" w16sdtdh:storeItemChecksum="ukia0g=="/>
-                    <w:alias w:val="#Nav: /DataItemName/temp"/>
+                    <w15:dataBinding w:prefixMappings="xmlns:ns0='urn:microsoft-dynamics-nav/reports/ReporteDiarioInfo/60000/' " w:xpath="/ns0:NavWordReportXmlPart[1]/ns0:DataItemName[1]/ns0:inicioPor[1]" w:storeItemID="{BD35FDA7-876A-4C89-8703-CD0908ABDAC7}" w16sdtdh:storeItemChecksum="WqoYTA=="/>
+                    <w:alias w:val="#Nav: /DataItemName/inicioPor"/>
                     <w:tag w:val="#Nav: ReporteDiarioInfo/60000"/>
                   </w:sdtPr>
                   <w:sdtContent>
                     <w:tc>
                       <w:tcPr>
-                        <w:tcW w:w="231" w:type="pct"/>
+                        <w:tcW w:w="1080" w:type="dxa"/>
                       </w:tcPr>
                       <w:p>
                         <w:pPr>
+                          <w:jc w:val="center"/>
                           <w:cnfStyle w:val="000000100000" w:firstRow="0" w:lastRow="0" w:firstColumn="0" w:lastColumn="0" w:oddVBand="0" w:evenVBand="0" w:oddHBand="1" w:evenHBand="0" w:firstRowFirstColumn="0" w:firstRowLastColumn="0" w:lastRowFirstColumn="0" w:lastRowLastColumn="0"/>
-                        </w:pPr>
-                        <w:r>
-                          <w:t>temp</w:t>
-                        </w:r>
-                      </w:p>
-                    </w:tc>
-                  </w:sdtContent>
-                </w:sdt>
-                <w:sdt>
-                  <w:sdtPr>
-                    <w:id w:val="-282193412"/>
-                    <w:placeholder>
-                      <w:docPart w:val="DefaultPlaceholder_-1854013440"/>
-                    </w:placeholder>
-                    <w15:dataBinding w:prefixMappings="xmlns:ns0='urn:microsoft-dynamics-nav/reports/ReporteDiarioInfo/60000/' " w:xpath="/ns0:NavWordReportXmlPart[1]/ns0:DataItemName[1]/ns0:presion[1]" w:storeItemID="{49FDCB64-C68B-4048-BE54-7A2E9F61F4F7}" w16sdtdh:storeItemChecksum="ukia0g=="/>
-                    <w:alias w:val="#Nav: /DataItemName/presion"/>
-                    <w:tag w:val="#Nav: ReporteDiarioInfo/60000"/>
-                  </w:sdtPr>
-                  <w:sdtContent>
-                    <w:tc>
-                      <w:tcPr>
-                        <w:tcW w:w="72" w:type="pct"/>
-                      </w:tcPr>
-                      <w:p>
-                        <w:pPr>
-                          <w:cnfStyle w:val="000000100000" w:firstRow="0" w:lastRow="0" w:firstColumn="0" w:lastColumn="0" w:oddVBand="0" w:evenVBand="0" w:oddHBand="1" w:evenHBand="0" w:firstRowFirstColumn="0" w:firstRowLastColumn="0" w:lastRowFirstColumn="0" w:lastRowLastColumn="0"/>
+                          <w:rPr>
+                            <w:sz w:val="18"/>
+                            <w:szCs w:val="18"/>
+                          </w:rPr>
                         </w:pPr>
                         <w:proofErr w:type="spellStart"/>
                         <w:r>
-                          <w:t>presion</w:t>
+                          <w:rPr>
+                            <w:sz w:val="18"/>
+                            <w:szCs w:val="18"/>
+                          </w:rPr>
+                          <w:t>inicioPor</w:t>
                         </w:r>
                         <w:proofErr w:type="spellEnd"/>
                       </w:p>
@@ -683,26 +718,39 @@
                 </w:sdt>
                 <w:sdt>
                   <w:sdtPr>
-                    <w:id w:val="65380988"/>
+                    <w:rPr>
+                      <w:sz w:val="18"/>
+                      <w:szCs w:val="18"/>
+                    </w:rPr>
+                    <w:id w:val="-696006441"/>
                     <w:placeholder>
-                      <w:docPart w:val="C7A8000CD895407780CFF26660B1E881"/>
+                      <w:docPart w:val="DefaultPlaceholder_-1854013440"/>
                     </w:placeholder>
-                    <w15:dataBinding w:prefixMappings="xmlns:ns0='urn:microsoft-dynamics-nav/reports/ReporteDiarioInfo/60000/' " w:xpath="/ns0:NavWordReportXmlPart[1]/ns0:DataItemName[1]/ns0:oiu[1]" w:storeItemID="{49FDCB64-C68B-4048-BE54-7A2E9F61F4F7}" w16sdtdh:storeItemChecksum="ukia0g=="/>
-                    <w:alias w:val="#Nav: /DataItemName/oiu"/>
+                    <w15:dataBinding w:prefixMappings="xmlns:ns0='urn:microsoft-dynamics-nav/reports/ReporteDiarioInfo/60000/' " w:xpath="/ns0:NavWordReportXmlPart[1]/ns0:DataItemName[1]/ns0:inicioTurnoL[1]" w:storeItemID="{BD35FDA7-876A-4C89-8703-CD0908ABDAC7}" w16sdtdh:storeItemChecksum="WqoYTA=="/>
+                    <w:alias w:val="#Nav: /DataItemName/inicioTurnoL"/>
                     <w:tag w:val="#Nav: ReporteDiarioInfo/60000"/>
                   </w:sdtPr>
                   <w:sdtContent>
                     <w:tc>
                       <w:tcPr>
-                        <w:tcW w:w="239" w:type="pct"/>
+                        <w:tcW w:w="1350" w:type="dxa"/>
                       </w:tcPr>
                       <w:p>
                         <w:pPr>
+                          <w:jc w:val="center"/>
                           <w:cnfStyle w:val="000000100000" w:firstRow="0" w:lastRow="0" w:firstColumn="0" w:lastColumn="0" w:oddVBand="0" w:evenVBand="0" w:oddHBand="1" w:evenHBand="0" w:firstRowFirstColumn="0" w:firstRowLastColumn="0" w:lastRowFirstColumn="0" w:lastRowLastColumn="0"/>
+                          <w:rPr>
+                            <w:sz w:val="18"/>
+                            <w:szCs w:val="18"/>
+                          </w:rPr>
                         </w:pPr>
                         <w:proofErr w:type="spellStart"/>
                         <w:r>
-                          <w:t>oiu</w:t>
+                          <w:rPr>
+                            <w:sz w:val="18"/>
+                            <w:szCs w:val="18"/>
+                          </w:rPr>
+                          <w:t>inicioTurnoL</w:t>
                         </w:r>
                         <w:proofErr w:type="spellEnd"/>
                       </w:p>
@@ -711,26 +759,39 @@
                 </w:sdt>
                 <w:sdt>
                   <w:sdtPr>
-                    <w:id w:val="-2037732236"/>
+                    <w:rPr>
+                      <w:sz w:val="18"/>
+                      <w:szCs w:val="18"/>
+                    </w:rPr>
+                    <w:id w:val="-374548710"/>
                     <w:placeholder>
-                      <w:docPart w:val="C7A8000CD895407780CFF26660B1E881"/>
+                      <w:docPart w:val="DefaultPlaceholder_-1854013440"/>
                     </w:placeholder>
-                    <w15:dataBinding w:prefixMappings="xmlns:ns0='urn:microsoft-dynamics-nav/reports/ReporteDiarioInfo/60000/' " w:xpath="/ns0:NavWordReportXmlPart[1]/ns0:DataItemName[1]/ns0:ofu[1]" w:storeItemID="{49FDCB64-C68B-4048-BE54-7A2E9F61F4F7}" w16sdtdh:storeItemChecksum="ukia0g=="/>
-                    <w:alias w:val="#Nav: /DataItemName/ofu"/>
+                    <w15:dataBinding w:prefixMappings="xmlns:ns0='urn:microsoft-dynamics-nav/reports/ReporteDiarioInfo/60000/' " w:xpath="/ns0:NavWordReportXmlPart[1]/ns0:DataItemName[1]/ns0:Venta[1]" w:storeItemID="{BD35FDA7-876A-4C89-8703-CD0908ABDAC7}" w16sdtdh:storeItemChecksum="WqoYTA=="/>
+                    <w:alias w:val="#Nav: /DataItemName/Venta"/>
                     <w:tag w:val="#Nav: ReporteDiarioInfo/60000"/>
                   </w:sdtPr>
                   <w:sdtContent>
                     <w:tc>
                       <w:tcPr>
-                        <w:tcW w:w="244" w:type="pct"/>
+                        <w:tcW w:w="990" w:type="dxa"/>
                       </w:tcPr>
                       <w:p>
                         <w:pPr>
+                          <w:jc w:val="center"/>
                           <w:cnfStyle w:val="000000100000" w:firstRow="0" w:lastRow="0" w:firstColumn="0" w:lastColumn="0" w:oddVBand="0" w:evenVBand="0" w:oddHBand="1" w:evenHBand="0" w:firstRowFirstColumn="0" w:firstRowLastColumn="0" w:lastRowFirstColumn="0" w:lastRowLastColumn="0"/>
+                          <w:rPr>
+                            <w:sz w:val="18"/>
+                            <w:szCs w:val="18"/>
+                          </w:rPr>
                         </w:pPr>
                         <w:proofErr w:type="spellStart"/>
                         <w:r>
-                          <w:t>ofu</w:t>
+                          <w:rPr>
+                            <w:sz w:val="18"/>
+                            <w:szCs w:val="18"/>
+                          </w:rPr>
+                          <w:t>Venta</w:t>
                         </w:r>
                         <w:proofErr w:type="spellEnd"/>
                       </w:p>
@@ -739,26 +800,39 @@
                 </w:sdt>
                 <w:sdt>
                   <w:sdtPr>
-                    <w:id w:val="557520747"/>
+                    <w:rPr>
+                      <w:sz w:val="18"/>
+                      <w:szCs w:val="18"/>
+                    </w:rPr>
+                    <w:id w:val="2099674758"/>
                     <w:placeholder>
-                      <w:docPart w:val="C7A8000CD895407780CFF26660B1E881"/>
+                      <w:docPart w:val="DefaultPlaceholder_-1854013440"/>
                     </w:placeholder>
-                    <w15:dataBinding w:prefixMappings="xmlns:ns0='urn:microsoft-dynamics-nav/reports/ReporteDiarioInfo/60000/' " w:xpath="/ns0:NavWordReportXmlPart[1]/ns0:DataItemName[1]/ns0:vo[1]" w:storeItemID="{49FDCB64-C68B-4048-BE54-7A2E9F61F4F7}" w16sdtdh:storeItemChecksum="ukia0g=="/>
-                    <w:alias w:val="#Nav: /DataItemName/vo"/>
+                    <w15:dataBinding w:prefixMappings="xmlns:ns0='urn:microsoft-dynamics-nav/reports/ReporteDiarioInfo/60000/' " w:xpath="/ns0:NavWordReportXmlPart[1]/ns0:DataItemName[1]/ns0:InicioVenta[1]" w:storeItemID="{BD35FDA7-876A-4C89-8703-CD0908ABDAC7}" w16sdtdh:storeItemChecksum="WqoYTA=="/>
+                    <w:alias w:val="#Nav: /DataItemName/InicioVenta"/>
                     <w:tag w:val="#Nav: ReporteDiarioInfo/60000"/>
                   </w:sdtPr>
                   <w:sdtContent>
                     <w:tc>
                       <w:tcPr>
-                        <w:tcW w:w="244" w:type="pct"/>
+                        <w:tcW w:w="990" w:type="dxa"/>
                       </w:tcPr>
                       <w:p>
                         <w:pPr>
+                          <w:jc w:val="center"/>
                           <w:cnfStyle w:val="000000100000" w:firstRow="0" w:lastRow="0" w:firstColumn="0" w:lastColumn="0" w:oddVBand="0" w:evenVBand="0" w:oddHBand="1" w:evenHBand="0" w:firstRowFirstColumn="0" w:firstRowLastColumn="0" w:lastRowFirstColumn="0" w:lastRowLastColumn="0"/>
+                          <w:rPr>
+                            <w:sz w:val="18"/>
+                            <w:szCs w:val="18"/>
+                          </w:rPr>
                         </w:pPr>
                         <w:proofErr w:type="spellStart"/>
                         <w:r>
-                          <w:t>vo</w:t>
+                          <w:rPr>
+                            <w:sz w:val="18"/>
+                            <w:szCs w:val="18"/>
+                          </w:rPr>
+                          <w:t>InicioVenta</w:t>
                         </w:r>
                         <w:proofErr w:type="spellEnd"/>
                       </w:p>
@@ -767,26 +841,39 @@
                 </w:sdt>
                 <w:sdt>
                   <w:sdtPr>
-                    <w:id w:val="1348369962"/>
+                    <w:rPr>
+                      <w:sz w:val="18"/>
+                      <w:szCs w:val="18"/>
+                    </w:rPr>
+                    <w:id w:val="-811025050"/>
                     <w:placeholder>
-                      <w:docPart w:val="C7A8000CD895407780CFF26660B1E881"/>
+                      <w:docPart w:val="DefaultPlaceholder_-1854013440"/>
                     </w:placeholder>
-                    <w15:dataBinding w:prefixMappings="xmlns:ns0='urn:microsoft-dynamics-nav/reports/ReporteDiarioInfo/60000/' " w:xpath="/ns0:NavWordReportXmlPart[1]/ns0:DataItemName[1]/ns0:piri[1]" w:storeItemID="{49FDCB64-C68B-4048-BE54-7A2E9F61F4F7}" w16sdtdh:storeItemChecksum="ukia0g=="/>
-                    <w:alias w:val="#Nav: /DataItemName/piri"/>
+                    <w15:dataBinding w:prefixMappings="xmlns:ns0='urn:microsoft-dynamics-nav/reports/ReporteDiarioInfo/60000/' " w:xpath="/ns0:NavWordReportXmlPart[1]/ns0:DataItemName[1]/ns0:finTurnoP[1]" w:storeItemID="{BD35FDA7-876A-4C89-8703-CD0908ABDAC7}" w16sdtdh:storeItemChecksum="WqoYTA=="/>
+                    <w:alias w:val="#Nav: /DataItemName/finTurnoP"/>
                     <w:tag w:val="#Nav: ReporteDiarioInfo/60000"/>
                   </w:sdtPr>
                   <w:sdtContent>
                     <w:tc>
                       <w:tcPr>
-                        <w:tcW w:w="171" w:type="pct"/>
+                        <w:tcW w:w="1530" w:type="dxa"/>
                       </w:tcPr>
                       <w:p>
                         <w:pPr>
+                          <w:jc w:val="center"/>
                           <w:cnfStyle w:val="000000100000" w:firstRow="0" w:lastRow="0" w:firstColumn="0" w:lastColumn="0" w:oddVBand="0" w:evenVBand="0" w:oddHBand="1" w:evenHBand="0" w:firstRowFirstColumn="0" w:firstRowLastColumn="0" w:lastRowFirstColumn="0" w:lastRowLastColumn="0"/>
+                          <w:rPr>
+                            <w:sz w:val="18"/>
+                            <w:szCs w:val="18"/>
+                          </w:rPr>
                         </w:pPr>
                         <w:proofErr w:type="spellStart"/>
                         <w:r>
-                          <w:t>piri</w:t>
+                          <w:rPr>
+                            <w:sz w:val="18"/>
+                            <w:szCs w:val="18"/>
+                          </w:rPr>
+                          <w:t>finTurnoP</w:t>
                         </w:r>
                         <w:proofErr w:type="spellEnd"/>
                       </w:p>
@@ -795,26 +882,39 @@
                 </w:sdt>
                 <w:sdt>
                   <w:sdtPr>
-                    <w:id w:val="-1156461144"/>
+                    <w:rPr>
+                      <w:sz w:val="18"/>
+                      <w:szCs w:val="18"/>
+                    </w:rPr>
+                    <w:id w:val="-411702680"/>
                     <w:placeholder>
-                      <w:docPart w:val="C7A8000CD895407780CFF26660B1E881"/>
+                      <w:docPart w:val="DefaultPlaceholder_-1854013440"/>
                     </w:placeholder>
-                    <w15:dataBinding w:prefixMappings="xmlns:ns0='urn:microsoft-dynamics-nav/reports/ReporteDiarioInfo/60000/' " w:xpath="/ns0:NavWordReportXmlPart[1]/ns0:DataItemName[1]/ns0:prif[1]" w:storeItemID="{49FDCB64-C68B-4048-BE54-7A2E9F61F4F7}" w16sdtdh:storeItemChecksum="ukia0g=="/>
-                    <w:alias w:val="#Nav: /DataItemName/prif"/>
+                    <w15:dataBinding w:prefixMappings="xmlns:ns0='urn:microsoft-dynamics-nav/reports/ReporteDiarioInfo/60000/' " w:xpath="/ns0:NavWordReportXmlPart[1]/ns0:DataItemName[1]/ns0:finTurnoL[1]" w:storeItemID="{BD35FDA7-876A-4C89-8703-CD0908ABDAC7}" w16sdtdh:storeItemChecksum="WqoYTA=="/>
+                    <w:alias w:val="#Nav: /DataItemName/finTurnoL"/>
                     <w:tag w:val="#Nav: ReporteDiarioInfo/60000"/>
                   </w:sdtPr>
                   <w:sdtContent>
                     <w:tc>
                       <w:tcPr>
-                        <w:tcW w:w="151" w:type="pct"/>
+                        <w:tcW w:w="1551" w:type="dxa"/>
                       </w:tcPr>
                       <w:p>
                         <w:pPr>
+                          <w:jc w:val="center"/>
                           <w:cnfStyle w:val="000000100000" w:firstRow="0" w:lastRow="0" w:firstColumn="0" w:lastColumn="0" w:oddVBand="0" w:evenVBand="0" w:oddHBand="1" w:evenHBand="0" w:firstRowFirstColumn="0" w:firstRowLastColumn="0" w:lastRowFirstColumn="0" w:lastRowLastColumn="0"/>
+                          <w:rPr>
+                            <w:sz w:val="18"/>
+                            <w:szCs w:val="18"/>
+                          </w:rPr>
                         </w:pPr>
                         <w:proofErr w:type="spellStart"/>
                         <w:r>
-                          <w:t>prif</w:t>
+                          <w:rPr>
+                            <w:sz w:val="18"/>
+                            <w:szCs w:val="18"/>
+                          </w:rPr>
+                          <w:t>finTurnoL</w:t>
                         </w:r>
                         <w:proofErr w:type="spellEnd"/>
                       </w:p>
@@ -823,274 +923,39 @@
                 </w:sdt>
                 <w:sdt>
                   <w:sdtPr>
-                    <w:id w:val="-406005589"/>
+                    <w:rPr>
+                      <w:sz w:val="18"/>
+                      <w:szCs w:val="18"/>
+                    </w:rPr>
+                    <w:id w:val="-1437216315"/>
                     <w:placeholder>
-                      <w:docPart w:val="C7A8000CD895407780CFF26660B1E881"/>
+                      <w:docPart w:val="DefaultPlaceholder_-1854013440"/>
                     </w:placeholder>
-                    <w15:dataBinding w:prefixMappings="xmlns:ns0='urn:microsoft-dynamics-nav/reports/ReporteDiarioInfo/60000/' " w:xpath="/ns0:NavWordReportXmlPart[1]/ns0:DataItemName[1]/ns0:vri[1]" w:storeItemID="{49FDCB64-C68B-4048-BE54-7A2E9F61F4F7}" w16sdtdh:storeItemChecksum="ukia0g=="/>
-                    <w:alias w:val="#Nav: /DataItemName/vri"/>
+                    <w15:dataBinding w:prefixMappings="xmlns:ns0='urn:microsoft-dynamics-nav/reports/ReporteDiarioInfo/60000/' " w:xpath="/ns0:NavWordReportXmlPart[1]/ns0:DataItemName[1]/ns0:diferencia[1]" w:storeItemID="{BD35FDA7-876A-4C89-8703-CD0908ABDAC7}" w16sdtdh:storeItemChecksum="WqoYTA=="/>
+                    <w:alias w:val="#Nav: /DataItemName/diferencia"/>
                     <w:tag w:val="#Nav: ReporteDiarioInfo/60000"/>
                   </w:sdtPr>
                   <w:sdtContent>
                     <w:tc>
                       <w:tcPr>
-                        <w:tcW w:w="231" w:type="pct"/>
+                        <w:tcW w:w="1350" w:type="dxa"/>
                       </w:tcPr>
                       <w:p>
                         <w:pPr>
+                          <w:jc w:val="center"/>
                           <w:cnfStyle w:val="000000100000" w:firstRow="0" w:lastRow="0" w:firstColumn="0" w:lastColumn="0" w:oddVBand="0" w:evenVBand="0" w:oddHBand="1" w:evenHBand="0" w:firstRowFirstColumn="0" w:firstRowLastColumn="0" w:lastRowFirstColumn="0" w:lastRowLastColumn="0"/>
+                          <w:rPr>
+                            <w:sz w:val="18"/>
+                            <w:szCs w:val="18"/>
+                          </w:rPr>
                         </w:pPr>
                         <w:proofErr w:type="spellStart"/>
                         <w:r>
-                          <w:t>vri</w:t>
-                        </w:r>
-                        <w:proofErr w:type="spellEnd"/>
-                      </w:p>
-                    </w:tc>
-                  </w:sdtContent>
-                </w:sdt>
-                <w:sdt>
-                  <w:sdtPr>
-                    <w:id w:val="-745953366"/>
-                    <w:placeholder>
-                      <w:docPart w:val="C7A8000CD895407780CFF26660B1E881"/>
-                    </w:placeholder>
-                    <w15:dataBinding w:prefixMappings="xmlns:ns0='urn:microsoft-dynamics-nav/reports/ReporteDiarioInfo/60000/' " w:xpath="/ns0:NavWordReportXmlPart[1]/ns0:DataItemName[1]/ns0:mti[1]" w:storeItemID="{49FDCB64-C68B-4048-BE54-7A2E9F61F4F7}" w16sdtdh:storeItemChecksum="ukia0g=="/>
-                    <w:alias w:val="#Nav: /DataItemName/mti"/>
-                    <w:tag w:val="#Nav: ReporteDiarioInfo/60000"/>
-                  </w:sdtPr>
-                  <w:sdtContent>
-                    <w:tc>
-                      <w:tcPr>
-                        <w:tcW w:w="234" w:type="pct"/>
-                      </w:tcPr>
-                      <w:p>
-                        <w:pPr>
-                          <w:cnfStyle w:val="000000100000" w:firstRow="0" w:lastRow="0" w:firstColumn="0" w:lastColumn="0" w:oddVBand="0" w:evenVBand="0" w:oddHBand="1" w:evenHBand="0" w:firstRowFirstColumn="0" w:firstRowLastColumn="0" w:lastRowFirstColumn="0" w:lastRowLastColumn="0"/>
-                        </w:pPr>
-                        <w:proofErr w:type="spellStart"/>
-                        <w:r>
-                          <w:t>mti</w:t>
-                        </w:r>
-                        <w:proofErr w:type="spellEnd"/>
-                      </w:p>
-                    </w:tc>
-                  </w:sdtContent>
-                </w:sdt>
-                <w:sdt>
-                  <w:sdtPr>
-                    <w:id w:val="-2094769495"/>
-                    <w:placeholder>
-                      <w:docPart w:val="C7A8000CD895407780CFF26660B1E881"/>
-                    </w:placeholder>
-                    <w15:dataBinding w:prefixMappings="xmlns:ns0='urn:microsoft-dynamics-nav/reports/ReporteDiarioInfo/60000/' " w:xpath="/ns0:NavWordReportXmlPart[1]/ns0:DataItemName[1]/ns0:mtf[1]" w:storeItemID="{49FDCB64-C68B-4048-BE54-7A2E9F61F4F7}" w16sdtdh:storeItemChecksum="ukia0g=="/>
-                    <w:alias w:val="#Nav: /DataItemName/mtf"/>
-                    <w:tag w:val="#Nav: ReporteDiarioInfo/60000"/>
-                  </w:sdtPr>
-                  <w:sdtContent>
-                    <w:tc>
-                      <w:tcPr>
-                        <w:tcW w:w="234" w:type="pct"/>
-                      </w:tcPr>
-                      <w:p>
-                        <w:pPr>
-                          <w:cnfStyle w:val="000000100000" w:firstRow="0" w:lastRow="0" w:firstColumn="0" w:lastColumn="0" w:oddVBand="0" w:evenVBand="0" w:oddHBand="1" w:evenHBand="0" w:firstRowFirstColumn="0" w:firstRowLastColumn="0" w:lastRowFirstColumn="0" w:lastRowLastColumn="0"/>
-                        </w:pPr>
-                        <w:proofErr w:type="spellStart"/>
-                        <w:r>
-                          <w:t>mtf</w:t>
-                        </w:r>
-                        <w:proofErr w:type="spellEnd"/>
-                      </w:p>
-                    </w:tc>
-                  </w:sdtContent>
-                </w:sdt>
-                <w:sdt>
-                  <w:sdtPr>
-                    <w:id w:val="1779989704"/>
-                    <w:placeholder>
-                      <w:docPart w:val="C7A8000CD895407780CFF26660B1E881"/>
-                    </w:placeholder>
-                    <w15:dataBinding w:prefixMappings="xmlns:ns0='urn:microsoft-dynamics-nav/reports/ReporteDiarioInfo/60000/' " w:xpath="/ns0:NavWordReportXmlPart[1]/ns0:DataItemName[1]/ns0:vmt[1]" w:storeItemID="{49FDCB64-C68B-4048-BE54-7A2E9F61F4F7}" w16sdtdh:storeItemChecksum="ukia0g=="/>
-                    <w:alias w:val="#Nav: /DataItemName/vmt"/>
-                    <w:tag w:val="#Nav: ReporteDiarioInfo/60000"/>
-                  </w:sdtPr>
-                  <w:sdtContent>
-                    <w:tc>
-                      <w:tcPr>
-                        <w:tcW w:w="231" w:type="pct"/>
-                      </w:tcPr>
-                      <w:p>
-                        <w:pPr>
-                          <w:cnfStyle w:val="000000100000" w:firstRow="0" w:lastRow="0" w:firstColumn="0" w:lastColumn="0" w:oddVBand="0" w:evenVBand="0" w:oddHBand="1" w:evenHBand="0" w:firstRowFirstColumn="0" w:firstRowLastColumn="0" w:lastRowFirstColumn="0" w:lastRowLastColumn="0"/>
-                        </w:pPr>
-                        <w:proofErr w:type="spellStart"/>
-                        <w:r>
-                          <w:t>vmt</w:t>
-                        </w:r>
-                        <w:proofErr w:type="spellEnd"/>
-                      </w:p>
-                    </w:tc>
-                  </w:sdtContent>
-                </w:sdt>
-                <w:sdt>
-                  <w:sdtPr>
-                    <w:id w:val="-1626540286"/>
-                    <w:placeholder>
-                      <w:docPart w:val="C7A8000CD895407780CFF26660B1E881"/>
-                    </w:placeholder>
-                    <w15:dataBinding w:prefixMappings="xmlns:ns0='urn:microsoft-dynamics-nav/reports/ReporteDiarioInfo/60000/' " w:xpath="/ns0:NavWordReportXmlPart[1]/ns0:DataItemName[1]/ns0:mci[1]" w:storeItemID="{49FDCB64-C68B-4048-BE54-7A2E9F61F4F7}" w16sdtdh:storeItemChecksum="ukia0g=="/>
-                    <w:alias w:val="#Nav: /DataItemName/mci"/>
-                    <w:tag w:val="#Nav: ReporteDiarioInfo/60000"/>
-                  </w:sdtPr>
-                  <w:sdtContent>
-                    <w:tc>
-                      <w:tcPr>
-                        <w:tcW w:w="283" w:type="pct"/>
-                      </w:tcPr>
-                      <w:p>
-                        <w:pPr>
-                          <w:cnfStyle w:val="000000100000" w:firstRow="0" w:lastRow="0" w:firstColumn="0" w:lastColumn="0" w:oddVBand="0" w:evenVBand="0" w:oddHBand="1" w:evenHBand="0" w:firstRowFirstColumn="0" w:firstRowLastColumn="0" w:lastRowFirstColumn="0" w:lastRowLastColumn="0"/>
-                        </w:pPr>
-                        <w:r>
-                          <w:t>mci</w:t>
-                        </w:r>
-                      </w:p>
-                    </w:tc>
-                  </w:sdtContent>
-                </w:sdt>
-                <w:sdt>
-                  <w:sdtPr>
-                    <w:id w:val="1533141744"/>
-                    <w:placeholder>
-                      <w:docPart w:val="C7A8000CD895407780CFF26660B1E881"/>
-                    </w:placeholder>
-                    <w15:dataBinding w:prefixMappings="xmlns:ns0='urn:microsoft-dynamics-nav/reports/ReporteDiarioInfo/60000/' " w:xpath="/ns0:NavWordReportXmlPart[1]/ns0:DataItemName[1]/ns0:mcf[1]" w:storeItemID="{49FDCB64-C68B-4048-BE54-7A2E9F61F4F7}" w16sdtdh:storeItemChecksum="ukia0g=="/>
-                    <w:alias w:val="#Nav: /DataItemName/mcf"/>
-                    <w:tag w:val="#Nav: ReporteDiarioInfo/60000"/>
-                  </w:sdtPr>
-                  <w:sdtContent>
-                    <w:tc>
-                      <w:tcPr>
-                        <w:tcW w:w="283" w:type="pct"/>
-                      </w:tcPr>
-                      <w:p>
-                        <w:pPr>
-                          <w:cnfStyle w:val="000000100000" w:firstRow="0" w:lastRow="0" w:firstColumn="0" w:lastColumn="0" w:oddVBand="0" w:evenVBand="0" w:oddHBand="1" w:evenHBand="0" w:firstRowFirstColumn="0" w:firstRowLastColumn="0" w:lastRowFirstColumn="0" w:lastRowLastColumn="0"/>
-                        </w:pPr>
-                        <w:r>
-                          <w:t>mcf</w:t>
-                        </w:r>
-                      </w:p>
-                    </w:tc>
-                  </w:sdtContent>
-                </w:sdt>
-                <w:sdt>
-                  <w:sdtPr>
-                    <w:id w:val="894159841"/>
-                    <w:placeholder>
-                      <w:docPart w:val="C7A8000CD895407780CFF26660B1E881"/>
-                    </w:placeholder>
-                    <w15:dataBinding w:prefixMappings="xmlns:ns0='urn:microsoft-dynamics-nav/reports/ReporteDiarioInfo/60000/' " w:xpath="/ns0:NavWordReportXmlPart[1]/ns0:DataItemName[1]/ns0:vmc[1]" w:storeItemID="{49FDCB64-C68B-4048-BE54-7A2E9F61F4F7}" w16sdtdh:storeItemChecksum="ukia0g=="/>
-                    <w:alias w:val="#Nav: /DataItemName/vmc"/>
-                    <w:tag w:val="#Nav: ReporteDiarioInfo/60000"/>
-                  </w:sdtPr>
-                  <w:sdtContent>
-                    <w:tc>
-                      <w:tcPr>
-                        <w:tcW w:w="231" w:type="pct"/>
-                      </w:tcPr>
-                      <w:p>
-                        <w:pPr>
-                          <w:cnfStyle w:val="000000100000" w:firstRow="0" w:lastRow="0" w:firstColumn="0" w:lastColumn="0" w:oddVBand="0" w:evenVBand="0" w:oddHBand="1" w:evenHBand="0" w:firstRowFirstColumn="0" w:firstRowLastColumn="0" w:lastRowFirstColumn="0" w:lastRowLastColumn="0"/>
-                        </w:pPr>
-                        <w:proofErr w:type="spellStart"/>
-                        <w:r>
-                          <w:t>vmc</w:t>
-                        </w:r>
-                        <w:proofErr w:type="spellEnd"/>
-                      </w:p>
-                    </w:tc>
-                  </w:sdtContent>
-                </w:sdt>
-                <w:sdt>
-                  <w:sdtPr>
-                    <w:id w:val="-1359964378"/>
-                    <w:placeholder>
-                      <w:docPart w:val="C7A8000CD895407780CFF26660B1E881"/>
-                    </w:placeholder>
-                    <w15:dataBinding w:prefixMappings="xmlns:ns0='urn:microsoft-dynamics-nav/reports/ReporteDiarioInfo/60000/' " w:xpath="/ns0:NavWordReportXmlPart[1]/ns0:DataItemName[1]/ns0:gastanqueI[1]" w:storeItemID="{49FDCB64-C68B-4048-BE54-7A2E9F61F4F7}" w16sdtdh:storeItemChecksum="ukia0g=="/>
-                    <w:alias w:val="#Nav: /DataItemName/gastanqueI"/>
-                    <w:tag w:val="#Nav: ReporteDiarioInfo/60000"/>
-                  </w:sdtPr>
-                  <w:sdtContent>
-                    <w:tc>
-                      <w:tcPr>
-                        <w:tcW w:w="283" w:type="pct"/>
-                      </w:tcPr>
-                      <w:p>
-                        <w:pPr>
-                          <w:cnfStyle w:val="000000100000" w:firstRow="0" w:lastRow="0" w:firstColumn="0" w:lastColumn="0" w:oddVBand="0" w:evenVBand="0" w:oddHBand="1" w:evenHBand="0" w:firstRowFirstColumn="0" w:firstRowLastColumn="0" w:lastRowFirstColumn="0" w:lastRowLastColumn="0"/>
-                        </w:pPr>
-                        <w:proofErr w:type="spellStart"/>
-                        <w:r>
-                          <w:t>gastanqueI</w:t>
-                        </w:r>
-                        <w:proofErr w:type="spellEnd"/>
-                      </w:p>
-                    </w:tc>
-                  </w:sdtContent>
-                </w:sdt>
-                <w:sdt>
-                  <w:sdtPr>
-                    <w:id w:val="-458112364"/>
-                    <w:placeholder>
-                      <w:docPart w:val="C7A8000CD895407780CFF26660B1E881"/>
-                    </w:placeholder>
-                    <w15:dataBinding w:prefixMappings="xmlns:ns0='urn:microsoft-dynamics-nav/reports/ReporteDiarioInfo/60000/' " w:xpath="/ns0:NavWordReportXmlPart[1]/ns0:DataItemName[1]/ns0:gastanqueF[1]" w:storeItemID="{49FDCB64-C68B-4048-BE54-7A2E9F61F4F7}" w16sdtdh:storeItemChecksum="ukia0g=="/>
-                    <w:alias w:val="#Nav: /DataItemName/gastanqueF"/>
-                    <w:tag w:val="#Nav: ReporteDiarioInfo/60000"/>
-                  </w:sdtPr>
-                  <w:sdtContent>
-                    <w:tc>
-                      <w:tcPr>
-                        <w:tcW w:w="283" w:type="pct"/>
-                      </w:tcPr>
-                      <w:p>
-                        <w:pPr>
-                          <w:cnfStyle w:val="000000100000" w:firstRow="0" w:lastRow="0" w:firstColumn="0" w:lastColumn="0" w:oddVBand="0" w:evenVBand="0" w:oddHBand="1" w:evenHBand="0" w:firstRowFirstColumn="0" w:firstRowLastColumn="0" w:lastRowFirstColumn="0" w:lastRowLastColumn="0"/>
-                        </w:pPr>
-                        <w:proofErr w:type="spellStart"/>
-                        <w:r>
-                          <w:t>gastanqueF</w:t>
-                        </w:r>
-                        <w:proofErr w:type="spellEnd"/>
-                      </w:p>
-                    </w:tc>
-                  </w:sdtContent>
-                </w:sdt>
-                <w:sdt>
-                  <w:sdtPr>
-                    <w:id w:val="-137653184"/>
-                    <w:placeholder>
-                      <w:docPart w:val="C7A8000CD895407780CFF26660B1E881"/>
-                    </w:placeholder>
-                    <w15:dataBinding w:prefixMappings="xmlns:ns0='urn:microsoft-dynamics-nav/reports/ReporteDiarioInfo/60000/' " w:xpath="/ns0:NavWordReportXmlPart[1]/ns0:DataItemName[1]/ns0:vgtc[1]" w:storeItemID="{49FDCB64-C68B-4048-BE54-7A2E9F61F4F7}" w16sdtdh:storeItemChecksum="ukia0g=="/>
-                    <w:alias w:val="#Nav: /DataItemName/vgtc"/>
-                    <w:tag w:val="#Nav: ReporteDiarioInfo/60000"/>
-                  </w:sdtPr>
-                  <w:sdtContent>
-                    <w:tc>
-                      <w:tcPr>
-                        <w:tcW w:w="283" w:type="pct"/>
-                      </w:tcPr>
-                      <w:p>
-                        <w:pPr>
-                          <w:cnfStyle w:val="000000100000" w:firstRow="0" w:lastRow="0" w:firstColumn="0" w:lastColumn="0" w:oddVBand="0" w:evenVBand="0" w:oddHBand="1" w:evenHBand="0" w:firstRowFirstColumn="0" w:firstRowLastColumn="0" w:lastRowFirstColumn="0" w:lastRowLastColumn="0"/>
-                        </w:pPr>
-                        <w:proofErr w:type="spellStart"/>
-                        <w:r>
-                          <w:t>vgtc</w:t>
+                          <w:rPr>
+                            <w:sz w:val="18"/>
+                            <w:szCs w:val="18"/>
+                          </w:rPr>
+                          <w:t>diferencia</w:t>
                         </w:r>
                         <w:proofErr w:type="spellEnd"/>
                       </w:p>
@@ -1103,14 +968,10 @@
         </w:sdtContent>
       </w:sdt>
     </w:tbl>
-    <w:p>
-      <w:pPr>
-        <w:ind w:left="-270"/>
-      </w:pPr>
-    </w:p>
+    <w:p/>
     <w:sectPr>
       <w:pgSz w:w="16838" w:h="11906" w:orient="landscape"/>
-      <w:pgMar w:top="1134" w:right="278" w:bottom="1134" w:left="180" w:header="708" w:footer="708" w:gutter="0"/>
+      <w:pgMar w:top="1134" w:right="1701" w:bottom="1134" w:left="1701" w:header="708" w:footer="708" w:gutter="0"/>
       <w:cols w:space="708"/>
       <w:docGrid w:linePitch="360"/>
     </w:sectPr>
@@ -1548,7 +1409,7 @@
     <w:name w:val="Table Grid"/>
     <w:basedOn w:val="TableNormal"/>
     <w:uiPriority w:val="39"/>
-    <w:rsid w:val="004C7C6A"/>
+    <w:rsid w:val="0002372D"/>
     <w:pPr>
       <w:spacing w:after="0" w:line="240" w:lineRule="auto"/>
     </w:pPr>
@@ -1568,16 +1429,16 @@
     <w:basedOn w:val="DefaultParagraphFont"/>
     <w:uiPriority w:val="99"/>
     <w:semiHidden/>
-    <w:rsid w:val="004C7C6A"/>
+    <w:rsid w:val="0002372D"/>
     <w:rPr>
       <w:color w:val="808080"/>
     </w:rPr>
   </w:style>
-  <w:style w:type="table" w:styleId="GridTable1Light-Accent1">
-    <w:name w:val="Grid Table 1 Light Accent 1"/>
+  <w:style w:type="table" w:styleId="GridTable2-Accent6">
+    <w:name w:val="Grid Table 2 Accent 6"/>
     <w:basedOn w:val="TableNormal"/>
-    <w:uiPriority w:val="46"/>
-    <w:rsid w:val="00EC7399"/>
+    <w:uiPriority w:val="47"/>
+    <w:rsid w:val="0002372D"/>
     <w:pPr>
       <w:spacing w:after="0" w:line="240" w:lineRule="auto"/>
     </w:pPr>
@@ -1585,196 +1446,10 @@
       <w:tblStyleRowBandSize w:val="1"/>
       <w:tblStyleColBandSize w:val="1"/>
       <w:tblBorders>
-        <w:top w:val="single" w:sz="4" w:space="0" w:color="B4C6E7" w:themeColor="accent1" w:themeTint="66"/>
-        <w:left w:val="single" w:sz="4" w:space="0" w:color="B4C6E7" w:themeColor="accent1" w:themeTint="66"/>
-        <w:bottom w:val="single" w:sz="4" w:space="0" w:color="B4C6E7" w:themeColor="accent1" w:themeTint="66"/>
-        <w:right w:val="single" w:sz="4" w:space="0" w:color="B4C6E7" w:themeColor="accent1" w:themeTint="66"/>
-        <w:insideH w:val="single" w:sz="4" w:space="0" w:color="B4C6E7" w:themeColor="accent1" w:themeTint="66"/>
-        <w:insideV w:val="single" w:sz="4" w:space="0" w:color="B4C6E7" w:themeColor="accent1" w:themeTint="66"/>
-      </w:tblBorders>
-    </w:tblPr>
-    <w:tblStylePr w:type="firstRow">
-      <w:rPr>
-        <w:b/>
-        <w:bCs/>
-      </w:rPr>
-      <w:tblPr/>
-      <w:tcPr>
-        <w:tcBorders>
-          <w:bottom w:val="single" w:sz="12" w:space="0" w:color="8EAADB" w:themeColor="accent1" w:themeTint="99"/>
-        </w:tcBorders>
-      </w:tcPr>
-    </w:tblStylePr>
-    <w:tblStylePr w:type="lastRow">
-      <w:rPr>
-        <w:b/>
-        <w:bCs/>
-      </w:rPr>
-      <w:tblPr/>
-      <w:tcPr>
-        <w:tcBorders>
-          <w:top w:val="double" w:sz="2" w:space="0" w:color="8EAADB" w:themeColor="accent1" w:themeTint="99"/>
-        </w:tcBorders>
-      </w:tcPr>
-    </w:tblStylePr>
-    <w:tblStylePr w:type="firstCol">
-      <w:rPr>
-        <w:b/>
-        <w:bCs/>
-      </w:rPr>
-    </w:tblStylePr>
-    <w:tblStylePr w:type="lastCol">
-      <w:rPr>
-        <w:b/>
-        <w:bCs/>
-      </w:rPr>
-    </w:tblStylePr>
-  </w:style>
-  <w:style w:type="table" w:styleId="ListTable3-Accent5">
-    <w:name w:val="List Table 3 Accent 5"/>
-    <w:basedOn w:val="TableNormal"/>
-    <w:uiPriority w:val="48"/>
-    <w:rsid w:val="00EC7399"/>
-    <w:pPr>
-      <w:spacing w:after="0" w:line="240" w:lineRule="auto"/>
-    </w:pPr>
-    <w:tblPr>
-      <w:tblStyleRowBandSize w:val="1"/>
-      <w:tblStyleColBandSize w:val="1"/>
-      <w:tblBorders>
-        <w:top w:val="single" w:sz="4" w:space="0" w:color="5B9BD5" w:themeColor="accent5"/>
-        <w:left w:val="single" w:sz="4" w:space="0" w:color="5B9BD5" w:themeColor="accent5"/>
-        <w:bottom w:val="single" w:sz="4" w:space="0" w:color="5B9BD5" w:themeColor="accent5"/>
-        <w:right w:val="single" w:sz="4" w:space="0" w:color="5B9BD5" w:themeColor="accent5"/>
-      </w:tblBorders>
-    </w:tblPr>
-    <w:tblStylePr w:type="firstRow">
-      <w:rPr>
-        <w:b/>
-        <w:bCs/>
-        <w:color w:val="FFFFFF" w:themeColor="background1"/>
-      </w:rPr>
-      <w:tblPr/>
-      <w:tcPr>
-        <w:shd w:val="clear" w:color="auto" w:fill="5B9BD5" w:themeFill="accent5"/>
-      </w:tcPr>
-    </w:tblStylePr>
-    <w:tblStylePr w:type="lastRow">
-      <w:rPr>
-        <w:b/>
-        <w:bCs/>
-      </w:rPr>
-      <w:tblPr/>
-      <w:tcPr>
-        <w:tcBorders>
-          <w:top w:val="double" w:sz="4" w:space="0" w:color="5B9BD5" w:themeColor="accent5"/>
-        </w:tcBorders>
-        <w:shd w:val="clear" w:color="auto" w:fill="FFFFFF" w:themeFill="background1"/>
-      </w:tcPr>
-    </w:tblStylePr>
-    <w:tblStylePr w:type="firstCol">
-      <w:rPr>
-        <w:b/>
-        <w:bCs/>
-      </w:rPr>
-      <w:tblPr/>
-      <w:tcPr>
-        <w:tcBorders>
-          <w:right w:val="nil"/>
-        </w:tcBorders>
-        <w:shd w:val="clear" w:color="auto" w:fill="FFFFFF" w:themeFill="background1"/>
-      </w:tcPr>
-    </w:tblStylePr>
-    <w:tblStylePr w:type="lastCol">
-      <w:rPr>
-        <w:b/>
-        <w:bCs/>
-      </w:rPr>
-      <w:tblPr/>
-      <w:tcPr>
-        <w:tcBorders>
-          <w:left w:val="nil"/>
-        </w:tcBorders>
-        <w:shd w:val="clear" w:color="auto" w:fill="FFFFFF" w:themeFill="background1"/>
-      </w:tcPr>
-    </w:tblStylePr>
-    <w:tblStylePr w:type="band1Vert">
-      <w:tblPr/>
-      <w:tcPr>
-        <w:tcBorders>
-          <w:left w:val="single" w:sz="4" w:space="0" w:color="5B9BD5" w:themeColor="accent5"/>
-          <w:right w:val="single" w:sz="4" w:space="0" w:color="5B9BD5" w:themeColor="accent5"/>
-        </w:tcBorders>
-      </w:tcPr>
-    </w:tblStylePr>
-    <w:tblStylePr w:type="band1Horz">
-      <w:tblPr/>
-      <w:tcPr>
-        <w:tcBorders>
-          <w:top w:val="single" w:sz="4" w:space="0" w:color="5B9BD5" w:themeColor="accent5"/>
-          <w:bottom w:val="single" w:sz="4" w:space="0" w:color="5B9BD5" w:themeColor="accent5"/>
-          <w:insideH w:val="nil"/>
-        </w:tcBorders>
-      </w:tcPr>
-    </w:tblStylePr>
-    <w:tblStylePr w:type="neCell">
-      <w:tblPr/>
-      <w:tcPr>
-        <w:tcBorders>
-          <w:left w:val="nil"/>
-          <w:bottom w:val="nil"/>
-        </w:tcBorders>
-      </w:tcPr>
-    </w:tblStylePr>
-    <w:tblStylePr w:type="nwCell">
-      <w:tblPr/>
-      <w:tcPr>
-        <w:tcBorders>
-          <w:bottom w:val="nil"/>
-          <w:right w:val="nil"/>
-        </w:tcBorders>
-      </w:tcPr>
-    </w:tblStylePr>
-    <w:tblStylePr w:type="seCell">
-      <w:tblPr/>
-      <w:tcPr>
-        <w:tcBorders>
-          <w:top w:val="double" w:sz="4" w:space="0" w:color="5B9BD5" w:themeColor="accent5"/>
-          <w:left w:val="nil"/>
-        </w:tcBorders>
-      </w:tcPr>
-    </w:tblStylePr>
-    <w:tblStylePr w:type="swCell">
-      <w:tblPr/>
-      <w:tcPr>
-        <w:tcBorders>
-          <w:top w:val="double" w:sz="4" w:space="0" w:color="5B9BD5" w:themeColor="accent5"/>
-          <w:right w:val="nil"/>
-        </w:tcBorders>
-      </w:tcPr>
-    </w:tblStylePr>
-  </w:style>
-  <w:style w:type="table" w:styleId="GridTable7Colorful-Accent1">
-    <w:name w:val="Grid Table 7 Colorful Accent 1"/>
-    <w:basedOn w:val="TableNormal"/>
-    <w:uiPriority w:val="52"/>
-    <w:rsid w:val="00EC7399"/>
-    <w:pPr>
-      <w:spacing w:after="0" w:line="240" w:lineRule="auto"/>
-    </w:pPr>
-    <w:rPr>
-      <w:color w:val="2F5496" w:themeColor="accent1" w:themeShade="BF"/>
-    </w:rPr>
-    <w:tblPr>
-      <w:tblStyleRowBandSize w:val="1"/>
-      <w:tblStyleColBandSize w:val="1"/>
-      <w:tblBorders>
-        <w:top w:val="single" w:sz="4" w:space="0" w:color="8EAADB" w:themeColor="accent1" w:themeTint="99"/>
-        <w:left w:val="single" w:sz="4" w:space="0" w:color="8EAADB" w:themeColor="accent1" w:themeTint="99"/>
-        <w:bottom w:val="single" w:sz="4" w:space="0" w:color="8EAADB" w:themeColor="accent1" w:themeTint="99"/>
-        <w:right w:val="single" w:sz="4" w:space="0" w:color="8EAADB" w:themeColor="accent1" w:themeTint="99"/>
-        <w:insideH w:val="single" w:sz="4" w:space="0" w:color="8EAADB" w:themeColor="accent1" w:themeTint="99"/>
-        <w:insideV w:val="single" w:sz="4" w:space="0" w:color="8EAADB" w:themeColor="accent1" w:themeTint="99"/>
+        <w:top w:val="single" w:sz="2" w:space="0" w:color="A8D08D" w:themeColor="accent6" w:themeTint="99"/>
+        <w:bottom w:val="single" w:sz="2" w:space="0" w:color="A8D08D" w:themeColor="accent6" w:themeTint="99"/>
+        <w:insideH w:val="single" w:sz="2" w:space="0" w:color="A8D08D" w:themeColor="accent6" w:themeTint="99"/>
+        <w:insideV w:val="single" w:sz="2" w:space="0" w:color="A8D08D" w:themeColor="accent6" w:themeTint="99"/>
       </w:tblBorders>
     </w:tblPr>
     <w:tblStylePr w:type="firstRow">
@@ -1786,8 +1461,7 @@
       <w:tcPr>
         <w:tcBorders>
           <w:top w:val="nil"/>
-          <w:left w:val="nil"/>
-          <w:right w:val="nil"/>
+          <w:bottom w:val="single" w:sz="12" w:space="0" w:color="A8D08D" w:themeColor="accent6" w:themeTint="99"/>
           <w:insideH w:val="nil"/>
           <w:insideV w:val="nil"/>
         </w:tcBorders>
@@ -1802,203 +1476,12 @@
       <w:tblPr/>
       <w:tcPr>
         <w:tcBorders>
-          <w:left w:val="nil"/>
-          <w:bottom w:val="nil"/>
-          <w:right w:val="nil"/>
-          <w:insideH w:val="nil"/>
-          <w:insideV w:val="nil"/>
-        </w:tcBorders>
-        <w:shd w:val="clear" w:color="auto" w:fill="FFFFFF" w:themeFill="background1"/>
-      </w:tcPr>
-    </w:tblStylePr>
-    <w:tblStylePr w:type="firstCol">
-      <w:pPr>
-        <w:jc w:val="right"/>
-      </w:pPr>
-      <w:rPr>
-        <w:i/>
-        <w:iCs/>
-      </w:rPr>
-      <w:tblPr/>
-      <w:tcPr>
-        <w:tcBorders>
-          <w:top w:val="nil"/>
-          <w:left w:val="nil"/>
+          <w:top w:val="double" w:sz="2" w:space="0" w:color="A8D08D" w:themeColor="accent6" w:themeTint="99"/>
           <w:bottom w:val="nil"/>
           <w:insideH w:val="nil"/>
           <w:insideV w:val="nil"/>
         </w:tcBorders>
         <w:shd w:val="clear" w:color="auto" w:fill="FFFFFF" w:themeFill="background1"/>
-      </w:tcPr>
-    </w:tblStylePr>
-    <w:tblStylePr w:type="lastCol">
-      <w:rPr>
-        <w:i/>
-        <w:iCs/>
-      </w:rPr>
-      <w:tblPr/>
-      <w:tcPr>
-        <w:tcBorders>
-          <w:top w:val="nil"/>
-          <w:bottom w:val="nil"/>
-          <w:right w:val="nil"/>
-          <w:insideH w:val="nil"/>
-          <w:insideV w:val="nil"/>
-        </w:tcBorders>
-        <w:shd w:val="clear" w:color="auto" w:fill="FFFFFF" w:themeFill="background1"/>
-      </w:tcPr>
-    </w:tblStylePr>
-    <w:tblStylePr w:type="band1Vert">
-      <w:tblPr/>
-      <w:tcPr>
-        <w:shd w:val="clear" w:color="auto" w:fill="D9E2F3" w:themeFill="accent1" w:themeFillTint="33"/>
-      </w:tcPr>
-    </w:tblStylePr>
-    <w:tblStylePr w:type="band1Horz">
-      <w:tblPr/>
-      <w:tcPr>
-        <w:shd w:val="clear" w:color="auto" w:fill="D9E2F3" w:themeFill="accent1" w:themeFillTint="33"/>
-      </w:tcPr>
-    </w:tblStylePr>
-    <w:tblStylePr w:type="neCell">
-      <w:tblPr/>
-      <w:tcPr>
-        <w:tcBorders>
-          <w:bottom w:val="single" w:sz="4" w:space="0" w:color="8EAADB" w:themeColor="accent1" w:themeTint="99"/>
-        </w:tcBorders>
-      </w:tcPr>
-    </w:tblStylePr>
-    <w:tblStylePr w:type="nwCell">
-      <w:tblPr/>
-      <w:tcPr>
-        <w:tcBorders>
-          <w:bottom w:val="single" w:sz="4" w:space="0" w:color="8EAADB" w:themeColor="accent1" w:themeTint="99"/>
-        </w:tcBorders>
-      </w:tcPr>
-    </w:tblStylePr>
-    <w:tblStylePr w:type="seCell">
-      <w:tblPr/>
-      <w:tcPr>
-        <w:tcBorders>
-          <w:top w:val="single" w:sz="4" w:space="0" w:color="8EAADB" w:themeColor="accent1" w:themeTint="99"/>
-        </w:tcBorders>
-      </w:tcPr>
-    </w:tblStylePr>
-    <w:tblStylePr w:type="swCell">
-      <w:tblPr/>
-      <w:tcPr>
-        <w:tcBorders>
-          <w:top w:val="single" w:sz="4" w:space="0" w:color="8EAADB" w:themeColor="accent1" w:themeTint="99"/>
-        </w:tcBorders>
-      </w:tcPr>
-    </w:tblStylePr>
-  </w:style>
-  <w:style w:type="table" w:styleId="GridTable1Light">
-    <w:name w:val="Grid Table 1 Light"/>
-    <w:basedOn w:val="TableNormal"/>
-    <w:uiPriority w:val="46"/>
-    <w:rsid w:val="00EC7399"/>
-    <w:pPr>
-      <w:spacing w:after="0" w:line="240" w:lineRule="auto"/>
-    </w:pPr>
-    <w:tblPr>
-      <w:tblStyleRowBandSize w:val="1"/>
-      <w:tblStyleColBandSize w:val="1"/>
-      <w:tblBorders>
-        <w:top w:val="single" w:sz="4" w:space="0" w:color="999999" w:themeColor="text1" w:themeTint="66"/>
-        <w:left w:val="single" w:sz="4" w:space="0" w:color="999999" w:themeColor="text1" w:themeTint="66"/>
-        <w:bottom w:val="single" w:sz="4" w:space="0" w:color="999999" w:themeColor="text1" w:themeTint="66"/>
-        <w:right w:val="single" w:sz="4" w:space="0" w:color="999999" w:themeColor="text1" w:themeTint="66"/>
-        <w:insideH w:val="single" w:sz="4" w:space="0" w:color="999999" w:themeColor="text1" w:themeTint="66"/>
-        <w:insideV w:val="single" w:sz="4" w:space="0" w:color="999999" w:themeColor="text1" w:themeTint="66"/>
-      </w:tblBorders>
-    </w:tblPr>
-    <w:tblStylePr w:type="firstRow">
-      <w:rPr>
-        <w:b/>
-        <w:bCs/>
-      </w:rPr>
-      <w:tblPr/>
-      <w:tcPr>
-        <w:tcBorders>
-          <w:bottom w:val="single" w:sz="12" w:space="0" w:color="666666" w:themeColor="text1" w:themeTint="99"/>
-        </w:tcBorders>
-      </w:tcPr>
-    </w:tblStylePr>
-    <w:tblStylePr w:type="lastRow">
-      <w:rPr>
-        <w:b/>
-        <w:bCs/>
-      </w:rPr>
-      <w:tblPr/>
-      <w:tcPr>
-        <w:tcBorders>
-          <w:top w:val="double" w:sz="2" w:space="0" w:color="666666" w:themeColor="text1" w:themeTint="99"/>
-        </w:tcBorders>
-      </w:tcPr>
-    </w:tblStylePr>
-    <w:tblStylePr w:type="firstCol">
-      <w:rPr>
-        <w:b/>
-        <w:bCs/>
-      </w:rPr>
-    </w:tblStylePr>
-    <w:tblStylePr w:type="lastCol">
-      <w:rPr>
-        <w:b/>
-        <w:bCs/>
-      </w:rPr>
-    </w:tblStylePr>
-  </w:style>
-  <w:style w:type="table" w:styleId="GridTable4-Accent4">
-    <w:name w:val="Grid Table 4 Accent 4"/>
-    <w:basedOn w:val="TableNormal"/>
-    <w:uiPriority w:val="49"/>
-    <w:rsid w:val="001D5972"/>
-    <w:pPr>
-      <w:spacing w:after="0" w:line="240" w:lineRule="auto"/>
-    </w:pPr>
-    <w:tblPr>
-      <w:tblStyleRowBandSize w:val="1"/>
-      <w:tblStyleColBandSize w:val="1"/>
-      <w:tblBorders>
-        <w:top w:val="single" w:sz="4" w:space="0" w:color="FFD966" w:themeColor="accent4" w:themeTint="99"/>
-        <w:left w:val="single" w:sz="4" w:space="0" w:color="FFD966" w:themeColor="accent4" w:themeTint="99"/>
-        <w:bottom w:val="single" w:sz="4" w:space="0" w:color="FFD966" w:themeColor="accent4" w:themeTint="99"/>
-        <w:right w:val="single" w:sz="4" w:space="0" w:color="FFD966" w:themeColor="accent4" w:themeTint="99"/>
-        <w:insideH w:val="single" w:sz="4" w:space="0" w:color="FFD966" w:themeColor="accent4" w:themeTint="99"/>
-        <w:insideV w:val="single" w:sz="4" w:space="0" w:color="FFD966" w:themeColor="accent4" w:themeTint="99"/>
-      </w:tblBorders>
-    </w:tblPr>
-    <w:tblStylePr w:type="firstRow">
-      <w:rPr>
-        <w:b/>
-        <w:bCs/>
-        <w:color w:val="FFFFFF" w:themeColor="background1"/>
-      </w:rPr>
-      <w:tblPr/>
-      <w:tcPr>
-        <w:tcBorders>
-          <w:top w:val="single" w:sz="4" w:space="0" w:color="FFC000" w:themeColor="accent4"/>
-          <w:left w:val="single" w:sz="4" w:space="0" w:color="FFC000" w:themeColor="accent4"/>
-          <w:bottom w:val="single" w:sz="4" w:space="0" w:color="FFC000" w:themeColor="accent4"/>
-          <w:right w:val="single" w:sz="4" w:space="0" w:color="FFC000" w:themeColor="accent4"/>
-          <w:insideH w:val="nil"/>
-          <w:insideV w:val="nil"/>
-        </w:tcBorders>
-        <w:shd w:val="clear" w:color="auto" w:fill="FFC000" w:themeFill="accent4"/>
-      </w:tcPr>
-    </w:tblStylePr>
-    <w:tblStylePr w:type="lastRow">
-      <w:rPr>
-        <w:b/>
-        <w:bCs/>
-      </w:rPr>
-      <w:tblPr/>
-      <w:tcPr>
-        <w:tcBorders>
-          <w:top w:val="double" w:sz="4" w:space="0" w:color="FFC000" w:themeColor="accent4"/>
-        </w:tcBorders>
       </w:tcPr>
     </w:tblStylePr>
     <w:tblStylePr w:type="firstCol">
@@ -2016,89 +1499,13 @@
     <w:tblStylePr w:type="band1Vert">
       <w:tblPr/>
       <w:tcPr>
-        <w:shd w:val="clear" w:color="auto" w:fill="FFF2CC" w:themeFill="accent4" w:themeFillTint="33"/>
+        <w:shd w:val="clear" w:color="auto" w:fill="E2EFD9" w:themeFill="accent6" w:themeFillTint="33"/>
       </w:tcPr>
     </w:tblStylePr>
     <w:tblStylePr w:type="band1Horz">
       <w:tblPr/>
       <w:tcPr>
-        <w:shd w:val="clear" w:color="auto" w:fill="FFF2CC" w:themeFill="accent4" w:themeFillTint="33"/>
-      </w:tcPr>
-    </w:tblStylePr>
-  </w:style>
-  <w:style w:type="table" w:styleId="GridTable4-Accent5">
-    <w:name w:val="Grid Table 4 Accent 5"/>
-    <w:basedOn w:val="TableNormal"/>
-    <w:uiPriority w:val="49"/>
-    <w:rsid w:val="001D5972"/>
-    <w:pPr>
-      <w:spacing w:after="0" w:line="240" w:lineRule="auto"/>
-    </w:pPr>
-    <w:tblPr>
-      <w:tblStyleRowBandSize w:val="1"/>
-      <w:tblStyleColBandSize w:val="1"/>
-      <w:tblBorders>
-        <w:top w:val="single" w:sz="4" w:space="0" w:color="9CC2E5" w:themeColor="accent5" w:themeTint="99"/>
-        <w:left w:val="single" w:sz="4" w:space="0" w:color="9CC2E5" w:themeColor="accent5" w:themeTint="99"/>
-        <w:bottom w:val="single" w:sz="4" w:space="0" w:color="9CC2E5" w:themeColor="accent5" w:themeTint="99"/>
-        <w:right w:val="single" w:sz="4" w:space="0" w:color="9CC2E5" w:themeColor="accent5" w:themeTint="99"/>
-        <w:insideH w:val="single" w:sz="4" w:space="0" w:color="9CC2E5" w:themeColor="accent5" w:themeTint="99"/>
-        <w:insideV w:val="single" w:sz="4" w:space="0" w:color="9CC2E5" w:themeColor="accent5" w:themeTint="99"/>
-      </w:tblBorders>
-    </w:tblPr>
-    <w:tblStylePr w:type="firstRow">
-      <w:rPr>
-        <w:b/>
-        <w:bCs/>
-        <w:color w:val="FFFFFF" w:themeColor="background1"/>
-      </w:rPr>
-      <w:tblPr/>
-      <w:tcPr>
-        <w:tcBorders>
-          <w:top w:val="single" w:sz="4" w:space="0" w:color="5B9BD5" w:themeColor="accent5"/>
-          <w:left w:val="single" w:sz="4" w:space="0" w:color="5B9BD5" w:themeColor="accent5"/>
-          <w:bottom w:val="single" w:sz="4" w:space="0" w:color="5B9BD5" w:themeColor="accent5"/>
-          <w:right w:val="single" w:sz="4" w:space="0" w:color="5B9BD5" w:themeColor="accent5"/>
-          <w:insideH w:val="nil"/>
-          <w:insideV w:val="nil"/>
-        </w:tcBorders>
-        <w:shd w:val="clear" w:color="auto" w:fill="5B9BD5" w:themeFill="accent5"/>
-      </w:tcPr>
-    </w:tblStylePr>
-    <w:tblStylePr w:type="lastRow">
-      <w:rPr>
-        <w:b/>
-        <w:bCs/>
-      </w:rPr>
-      <w:tblPr/>
-      <w:tcPr>
-        <w:tcBorders>
-          <w:top w:val="double" w:sz="4" w:space="0" w:color="5B9BD5" w:themeColor="accent5"/>
-        </w:tcBorders>
-      </w:tcPr>
-    </w:tblStylePr>
-    <w:tblStylePr w:type="firstCol">
-      <w:rPr>
-        <w:b/>
-        <w:bCs/>
-      </w:rPr>
-    </w:tblStylePr>
-    <w:tblStylePr w:type="lastCol">
-      <w:rPr>
-        <w:b/>
-        <w:bCs/>
-      </w:rPr>
-    </w:tblStylePr>
-    <w:tblStylePr w:type="band1Vert">
-      <w:tblPr/>
-      <w:tcPr>
-        <w:shd w:val="clear" w:color="auto" w:fill="DEEAF6" w:themeFill="accent5" w:themeFillTint="33"/>
-      </w:tcPr>
-    </w:tblStylePr>
-    <w:tblStylePr w:type="band1Horz">
-      <w:tblPr/>
-      <w:tcPr>
-        <w:shd w:val="clear" w:color="auto" w:fill="DEEAF6" w:themeFill="accent5" w:themeFillTint="33"/>
+        <w:shd w:val="clear" w:color="auto" w:fill="E2EFD9" w:themeFill="accent6" w:themeFillTint="33"/>
       </w:tcPr>
     </w:tblStylePr>
   </w:style>
@@ -2108,6 +1515,32 @@
 <file path=word/glossary/document.xml><?xml version="1.0" encoding="utf-8"?>
 <w:glossaryDocument xmlns:wpc="http://schemas.microsoft.com/office/word/2010/wordprocessingCanvas" xmlns:cx="http://schemas.microsoft.com/office/drawing/2014/chartex" xmlns:cx1="http://schemas.microsoft.com/office/drawing/2015/9/8/chartex" xmlns:cx2="http://schemas.microsoft.com/office/drawing/2015/10/21/chartex" xmlns:cx3="http://schemas.microsoft.com/office/drawing/2016/5/9/chartex" xmlns:cx4="http://schemas.microsoft.com/office/drawing/2016/5/10/chartex" xmlns:cx5="http://schemas.microsoft.com/office/drawing/2016/5/11/chartex" xmlns:cx6="http://schemas.microsoft.com/office/drawing/2016/5/12/chartex" xmlns:cx7="http://schemas.microsoft.com/office/drawing/2016/5/13/chartex" xmlns:cx8="http://schemas.microsoft.com/office/drawing/2016/5/14/chartex" xmlns:mc="http://schemas.openxmlformats.org/markup-compatibility/2006" xmlns:aink="http://schemas.microsoft.com/office/drawing/2016/ink" xmlns:am3d="http://schemas.microsoft.com/office/drawing/2017/model3d" xmlns:o="urn:schemas-microsoft-com:office:office" xmlns:r="http://schemas.openxmlformats.org/officeDocument/2006/relationships" xmlns:m="http://schemas.openxmlformats.org/officeDocument/2006/math" xmlns:v="urn:schemas-microsoft-com:vml" xmlns:wp14="http://schemas.microsoft.com/office/word/2010/wordprocessingDrawing" xmlns:wp="http://schemas.openxmlformats.org/drawingml/2006/wordprocessingDrawing" xmlns:w10="urn:schemas-microsoft-com:office:word" xmlns:w="http://schemas.openxmlformats.org/wordprocessingml/2006/main" xmlns:w14="http://schemas.microsoft.com/office/word/2010/wordml" xmlns:w15="http://schemas.microsoft.com/office/word/2012/wordml" xmlns:w16cex="http://schemas.microsoft.com/office/word/2018/wordml/cex" xmlns:w16cid="http://schemas.microsoft.com/office/word/2016/wordml/cid" xmlns:w16="http://schemas.microsoft.com/office/word/2018/wordml" xmlns:w16sdtdh="http://schemas.microsoft.com/office/word/2020/wordml/sdtdatahash" xmlns:w16se="http://schemas.microsoft.com/office/word/2015/wordml/symex" xmlns:wpg="http://schemas.microsoft.com/office/word/2010/wordprocessingGroup" xmlns:wpi="http://schemas.microsoft.com/office/word/2010/wordprocessingInk" xmlns:wne="http://schemas.microsoft.com/office/word/2006/wordml" xmlns:wps="http://schemas.microsoft.com/office/word/2010/wordprocessingShape" mc:Ignorable="w14 w15 w16se w16cid w16 w16cex w16sdtdh wp14">
   <w:docParts>
+    <w:docPart>
+      <w:docPartPr>
+        <w:name w:val="DefaultPlaceholder_-1854013435"/>
+        <w:category>
+          <w:name w:val="General"/>
+          <w:gallery w:val="placeholder"/>
+        </w:category>
+        <w:types>
+          <w:type w:val="bbPlcHdr"/>
+        </w:types>
+        <w:behaviors>
+          <w:behavior w:val="content"/>
+        </w:behaviors>
+        <w:guid w:val="{98425893-1A38-404D-96A6-46CCACF2FE5B}"/>
+      </w:docPartPr>
+      <w:docPartBody>
+        <w:p>
+          <w:r>
+            <w:rPr>
+              <w:rStyle w:val="PlaceholderText"/>
+            </w:rPr>
+            <w:t>Enter any content that you want to repeat, including other content controls. You can also insert this control around table rows in order to repeat parts of a table.</w:t>
+          </w:r>
+        </w:p>
+      </w:docPartBody>
+    </w:docPart>
     <w:docPart>
       <w:docPartPr>
         <w:name w:val="DefaultPlaceholder_-1854013440"/>
@@ -2121,68 +1554,10 @@
         <w:behaviors>
           <w:behavior w:val="content"/>
         </w:behaviors>
-        <w:guid w:val="{D7901263-E11A-4179-8108-C6CFE59D10AC}"/>
+        <w:guid w:val="{576C361B-0016-40B9-B059-16BA9F239193}"/>
       </w:docPartPr>
       <w:docPartBody>
         <w:p>
-          <w:r>
-            <w:rPr>
-              <w:rStyle w:val="PlaceholderText"/>
-            </w:rPr>
-            <w:t>Click or tap here to enter text.</w:t>
-          </w:r>
-        </w:p>
-      </w:docPartBody>
-    </w:docPart>
-    <w:docPart>
-      <w:docPartPr>
-        <w:name w:val="38F95DD499D54BBB80CF9BF85BA04817"/>
-        <w:category>
-          <w:name w:val="General"/>
-          <w:gallery w:val="placeholder"/>
-        </w:category>
-        <w:types>
-          <w:type w:val="bbPlcHdr"/>
-        </w:types>
-        <w:behaviors>
-          <w:behavior w:val="content"/>
-        </w:behaviors>
-        <w:guid w:val="{C83D943E-3A6A-41F0-B243-EF5E93BB9497}"/>
-      </w:docPartPr>
-      <w:docPartBody>
-        <w:p>
-          <w:pPr>
-            <w:pStyle w:val="38F95DD499D54BBB80CF9BF85BA04817"/>
-          </w:pPr>
-          <w:r>
-            <w:rPr>
-              <w:rStyle w:val="PlaceholderText"/>
-            </w:rPr>
-            <w:t>Enter any content that you want to repeat, including other content controls. You can also insert this control around table rows in order to repeat parts of a table.</w:t>
-          </w:r>
-        </w:p>
-      </w:docPartBody>
-    </w:docPart>
-    <w:docPart>
-      <w:docPartPr>
-        <w:name w:val="C7A8000CD895407780CFF26660B1E881"/>
-        <w:category>
-          <w:name w:val="General"/>
-          <w:gallery w:val="placeholder"/>
-        </w:category>
-        <w:types>
-          <w:type w:val="bbPlcHdr"/>
-        </w:types>
-        <w:behaviors>
-          <w:behavior w:val="content"/>
-        </w:behaviors>
-        <w:guid w:val="{39BB5838-3669-474B-B5B3-5C90875604F7}"/>
-      </w:docPartPr>
-      <w:docPartBody>
-        <w:p>
-          <w:pPr>
-            <w:pStyle w:val="C7A8000CD895407780CFF26660B1E881"/>
-          </w:pPr>
           <w:r>
             <w:rPr>
               <w:rStyle w:val="PlaceholderText"/>
@@ -2203,21 +1578,21 @@
     <w:charset w:val="00"/>
     <w:family w:val="swiss"/>
     <w:pitch w:val="variable"/>
-    <w:sig w:usb0="E0002AFF" w:usb1="4000ACFF" w:usb2="00000001" w:usb3="00000000" w:csb0="000001FF" w:csb1="00000000"/>
+    <w:sig w:usb0="E4002EFF" w:usb1="C000247B" w:usb2="00000009" w:usb3="00000000" w:csb0="000001FF" w:csb1="00000000"/>
   </w:font>
   <w:font w:name="Times New Roman">
     <w:panose1 w:val="02020603050405020304"/>
     <w:charset w:val="00"/>
     <w:family w:val="roman"/>
     <w:pitch w:val="variable"/>
-    <w:sig w:usb0="E0002AFF" w:usb1="C0007843" w:usb2="00000009" w:usb3="00000000" w:csb0="000001FF" w:csb1="00000000"/>
+    <w:sig w:usb0="E0002EFF" w:usb1="C000785B" w:usb2="00000009" w:usb3="00000000" w:csb0="000001FF" w:csb1="00000000"/>
   </w:font>
   <w:font w:name="Calibri Light">
     <w:panose1 w:val="020F0302020204030204"/>
     <w:charset w:val="00"/>
     <w:family w:val="swiss"/>
     <w:pitch w:val="variable"/>
-    <w:sig w:usb0="A0002AEF" w:usb1="4000207B" w:usb2="00000000" w:usb3="00000000" w:csb0="000001FF" w:csb1="00000000"/>
+    <w:sig w:usb0="E4002EFF" w:usb1="C000247B" w:usb2="00000009" w:usb3="00000000" w:csb0="000001FF" w:csb1="00000000"/>
   </w:font>
 </w:fonts>
 </file>
@@ -2237,13 +1612,9 @@
     <w:compatSetting w:name="useWord2013TrackBottomHyphenation" w:uri="http://schemas.microsoft.com/office/word" w:val="0"/>
   </w:compat>
   <w:rsids>
-    <w:rsidRoot w:val="004A21EF"/>
-    <w:rsid w:val="004A21EF"/>
-    <w:rsid w:val="007E2CF0"/>
-    <w:rsid w:val="008C3D02"/>
-    <w:rsid w:val="00A94918"/>
-    <w:rsid w:val="00AD50D8"/>
-    <w:rsid w:val="00F901AD"/>
+    <w:rsidRoot w:val="00A64281"/>
+    <w:rsid w:val="00A64281"/>
+    <w:rsid w:val="00BC1D4F"/>
   </w:rsids>
   <m:mathPr>
     <m:mathFont m:val="Cambria Math"/>
@@ -2697,30 +2068,10 @@
     <w:basedOn w:val="DefaultParagraphFont"/>
     <w:uiPriority w:val="99"/>
     <w:semiHidden/>
-    <w:rsid w:val="007E2CF0"/>
+    <w:rsid w:val="00A64281"/>
     <w:rPr>
       <w:color w:val="808080"/>
     </w:rPr>
-  </w:style>
-  <w:style w:type="paragraph" w:customStyle="1" w:styleId="38F95DD499D54BBB80CF9BF85BA04817">
-    <w:name w:val="38F95DD499D54BBB80CF9BF85BA04817"/>
-    <w:rsid w:val="007E2CF0"/>
-  </w:style>
-  <w:style w:type="paragraph" w:customStyle="1" w:styleId="C7A8000CD895407780CFF26660B1E881">
-    <w:name w:val="C7A8000CD895407780CFF26660B1E881"/>
-    <w:rsid w:val="007E2CF0"/>
-  </w:style>
-  <w:style w:type="paragraph" w:customStyle="1" w:styleId="2AB74BF9B9AB475ABB3AC673A60313B5">
-    <w:name w:val="2AB74BF9B9AB475ABB3AC673A60313B5"/>
-    <w:rsid w:val="008C3D02"/>
-  </w:style>
-  <w:style w:type="paragraph" w:customStyle="1" w:styleId="EC19748C533646AEB0240C426B2DA2E8">
-    <w:name w:val="EC19748C533646AEB0240C426B2DA2E8"/>
-    <w:rsid w:val="008C3D02"/>
-  </w:style>
-  <w:style w:type="paragraph" w:customStyle="1" w:styleId="B1A2682469D34EF398B26AC89B603F03">
-    <w:name w:val="B1A2682469D34EF398B26AC89B603F03"/>
-    <w:rsid w:val="008C3D02"/>
   </w:style>
 </w:styles>
 </file>
@@ -3027,11 +2378,7 @@
 </a:theme>
 </file>
 
-<file path=customXml/item1.xml><?xml version="1.0" encoding="utf-8"?>
-<b:Sources xmlns:b="http://schemas.openxmlformats.org/officeDocument/2006/bibliography" xmlns="http://schemas.openxmlformats.org/officeDocument/2006/bibliography" SelectedStyle="\APASixthEditionOfficeOnline.xsl" StyleName="APA" Version="6"/>
-</file>
-
-<file path=customXml/item2.xml>��< ? x m l   v e r s i o n = " 1 . 0 "   e n c o d i n g = " u t f - 1 6 " ? > +<file path=customXml/item1.xml>��< ? x m l   v e r s i o n = " 1 . 0 "   e n c o d i n g = " u t f - 1 6 " ? >   
  < N a v W o r d R e p o r t X m l P a r t   x m l n s = " u r n : m i c r o s o f t - d y n a m i c s - n a v / r e p o r t s / R e p o r t e D i a r i o I n f o / 6 0 0 0 0 / " >   
@@ -3043,63 +2390,49 @@
  
          < c h o f e r > c h o f e r < / c h o f e r >   
-         < d a t e > d a t e < / d a t e > +         < d i f e r e n c i a > d i f e r e n c i a < / d i f e r e n c i a >   
-         < g a s t a n q u e F > g a s t a n q u e F < / g a s t a n q u e F > +         < d i f e r e n c i a P > d i f e r e n c i a P < / d i f e r e n c i a P >   
-         < g a s t a n q u e I > g a s t a n q u e I < / g a s t a n q u e I > +         < f e c h a > f e c h a < / f e c h a >   
-         < i d > i d < / i d > +         < f i n T u r n o L > f i n T u r n o L < / f i n T u r n o L >   
-         < m c f > m c f < / m c f > +         < f i n T u r n o P > f i n T u r n o P < / f i n T u r n o P >   
-         < m c i > m c i < / m c i > +         < f o l i o > f o l i o < / f o l i o >   
-         < m t f > m t f < / m t f > +         < i n i c i o P o r > i n i c i o P o r < / i n i c i o P o r >   
-         < m t i > m t i < / m t i > +         < i n i c i o T u r n o L > i n i c i o T u r n o L < / i n i c i o T u r n o L >   
-         < o f u > o f u < / o f u > +         < I n i c i o V e n t a > I n i c i o V e n t a < / I n i c i o V e n t a >   
-         < o i u > o i u < / o i u > +         < u n i d a d > u n i d a d < / u n i d a d >   
-         < p i r i > p i r i < / p i r i > - 
-         < p r e s i o n > p r e s i o n < / p r e s i o n > - 
-         < p r i f > p r i f < / p r i f > - 
-         < t e m p > t e m p < / t e m p > - 
-         < u n i > u n i < / u n i > - 
-         < v g t c > v g t c < / v g t c > - 
-         < v m c > v m c < / v m c > - 
-         < v m t > v m t < / v m t > - 
-         < v o > v o < / v o > - 
-         < v r i > v r i < / v r i > +         < V e n t a > V e n t a < / V e n t a >   
      < / D a t a I t e m N a m e >   
  < / N a v W o r d R e p o r t X m l P a r t > 
 </file>
 
+<file path=customXml/item2.xml><?xml version="1.0" encoding="utf-8"?>
+<b:Sources xmlns:b="http://schemas.openxmlformats.org/officeDocument/2006/bibliography" xmlns="http://schemas.openxmlformats.org/officeDocument/2006/bibliography" SelectedStyle="\APASixthEditionOfficeOnline.xsl" StyleName="APA" Version="6"/>
+</file>
+
 <file path=customXml/itemProps1.xml><?xml version="1.0" encoding="utf-8"?>
-<ds:datastoreItem xmlns:ds="http://schemas.openxmlformats.org/officeDocument/2006/customXml" ds:itemID="{153BD71E-0FB1-42D7-9AA8-D30DBF18252F}">
+<ds:datastoreItem xmlns:ds="http://schemas.openxmlformats.org/officeDocument/2006/customXml" ds:itemID="{BD35FDA7-876A-4C89-8703-CD0908ABDAC7}">
   <ds:schemaRefs>
-    <ds:schemaRef ds:uri="http://schemas.openxmlformats.org/officeDocument/2006/bibliography"/>
+    <ds:schemaRef ds:uri="urn:microsoft-dynamics-nav/reports/ReporteDiarioInfo/60000/"/>
   </ds:schemaRefs>
 </ds:datastoreItem>
 </file>
 
 <file path=customXml/itemProps2.xml><?xml version="1.0" encoding="utf-8"?>
-<ds:datastoreItem xmlns:ds="http://schemas.openxmlformats.org/officeDocument/2006/customXml" ds:itemID="{49FDCB64-C68B-4048-BE54-7A2E9F61F4F7}">
+<ds:datastoreItem xmlns:ds="http://schemas.openxmlformats.org/officeDocument/2006/customXml" ds:itemID="{0C87AC5E-44FE-4A2E-96B8-CD87DB53EB96}">
   <ds:schemaRefs>
-    <ds:schemaRef ds:uri="urn:microsoft-dynamics-nav/reports/ReporteDiarioInfo/60000/"/>
+    <ds:schemaRef ds:uri="http://schemas.openxmlformats.org/officeDocument/2006/bibliography"/>
   </ds:schemaRefs>
 </ds:datastoreItem>
 </file>
</xml_diff>